<commit_message>
Edit SRS and D&I
</commit_message>
<xml_diff>
--- a/Documents/GroupB7_Design_Implementation.docx
+++ b/Documents/GroupB7_Design_Implementation.docx
@@ -66,7 +66,21 @@
           <w:sz w:val="32"/>
           <w:szCs w:val="32"/>
         </w:rPr>
-        <w:t>Version &lt;1.0&gt;</w:t>
+        <w:t>Version &lt;1.</w:t>
+      </w:r>
+      <w:r>
+        <w:rPr>
+          <w:sz w:val="32"/>
+          <w:szCs w:val="32"/>
+        </w:rPr>
+        <w:t>1</w:t>
+      </w:r>
+      <w:r>
+        <w:rPr>
+          <w:sz w:val="32"/>
+          <w:szCs w:val="32"/>
+        </w:rPr>
+        <w:t>&gt;</w:t>
       </w:r>
     </w:p>
     <w:p>
@@ -419,28 +433,21 @@
           <w:sz w:val="28"/>
           <w:szCs w:val="28"/>
         </w:rPr>
-        <w:t>1</w:t>
+        <w:t>9</w:t>
       </w:r>
       <w:r>
         <w:rPr>
           <w:sz w:val="28"/>
           <w:szCs w:val="28"/>
         </w:rPr>
-        <w:t>1</w:t>
+        <w:t>/</w:t>
       </w:r>
       <w:r>
         <w:rPr>
           <w:sz w:val="28"/>
           <w:szCs w:val="28"/>
         </w:rPr>
-        <w:t>/</w:t>
-      </w:r>
-      <w:r>
-        <w:rPr>
-          <w:sz w:val="28"/>
-          <w:szCs w:val="28"/>
-        </w:rPr>
-        <w:t>3</w:t>
+        <w:t>5</w:t>
       </w:r>
       <w:r>
         <w:rPr>
@@ -494,17 +501,16 @@
     </w:p>
     <w:sdt>
       <w:sdtPr>
-        <w:id w:val="753449674"/>
+        <w:rPr>
+          <w:noProof w:val="0"/>
+        </w:rPr>
+        <w:id w:val="814813018"/>
         <w:docPartObj>
           <w:docPartGallery w:val="Table of Contents"/>
           <w:docPartUnique/>
         </w:docPartObj>
       </w:sdtPr>
-      <w:sdtEndPr>
-        <w:rPr>
-          <w:noProof w:val="0"/>
-        </w:rPr>
-      </w:sdtEndPr>
+      <w:sdtEndPr/>
       <w:sdtContent>
         <w:p>
           <w:pPr>
@@ -526,7 +532,7 @@
           <w:r>
             <w:fldChar w:fldCharType="separate"/>
           </w:r>
-          <w:hyperlink w:anchor="_Toc192625624" w:history="1">
+          <w:hyperlink w:anchor="_Toc198036937" w:history="1">
             <w:r>
               <w:rPr>
                 <w:rStyle w:val="af3"/>
@@ -549,7 +555,7 @@
               <w:rPr>
                 <w:webHidden/>
               </w:rPr>
-              <w:instrText xml:space="preserve"> PAGEREF _Toc192625624 \h </w:instrText>
+              <w:instrText xml:space="preserve"> PAGEREF _Toc198036937 \h </w:instrText>
             </w:r>
             <w:r>
               <w:rPr>
@@ -591,7 +597,7 @@
               <w:lang w:eastAsia="zh-TW"/>
             </w:rPr>
           </w:pPr>
-          <w:hyperlink w:anchor="_Toc192625625" w:history="1">
+          <w:hyperlink w:anchor="_Toc198036938" w:history="1">
             <w:r>
               <w:rPr>
                 <w:rStyle w:val="af3"/>
@@ -618,7 +624,7 @@
                 <w:noProof/>
                 <w:webHidden/>
               </w:rPr>
-              <w:instrText xml:space="preserve"> PAGEREF _Toc192625625 \h </w:instrText>
+              <w:instrText xml:space="preserve"> PAGEREF _Toc198036938 \h </w:instrText>
             </w:r>
             <w:r>
               <w:rPr>
@@ -664,7 +670,7 @@
               <w:lang w:eastAsia="zh-TW"/>
             </w:rPr>
           </w:pPr>
-          <w:hyperlink w:anchor="_Toc192625626" w:history="1">
+          <w:hyperlink w:anchor="_Toc198036939" w:history="1">
             <w:r>
               <w:rPr>
                 <w:rStyle w:val="af3"/>
@@ -691,7 +697,7 @@
                 <w:noProof/>
                 <w:webHidden/>
               </w:rPr>
-              <w:instrText xml:space="preserve"> PAGEREF _Toc192625626 \h </w:instrText>
+              <w:instrText xml:space="preserve"> PAGEREF _Toc198036939 \h </w:instrText>
             </w:r>
             <w:r>
               <w:rPr>
@@ -737,7 +743,7 @@
               <w:lang w:eastAsia="zh-TW"/>
             </w:rPr>
           </w:pPr>
-          <w:hyperlink w:anchor="_Toc192625627" w:history="1">
+          <w:hyperlink w:anchor="_Toc198036940" w:history="1">
             <w:r>
               <w:rPr>
                 <w:rStyle w:val="af3"/>
@@ -764,7 +770,7 @@
                 <w:noProof/>
                 <w:webHidden/>
               </w:rPr>
-              <w:instrText xml:space="preserve"> PAGEREF _Toc192625627 \h </w:instrText>
+              <w:instrText xml:space="preserve"> PAGEREF _Toc198036940 \h </w:instrText>
             </w:r>
             <w:r>
               <w:rPr>
@@ -810,7 +816,7 @@
               <w:lang w:eastAsia="zh-TW"/>
             </w:rPr>
           </w:pPr>
-          <w:hyperlink w:anchor="_Toc192625628" w:history="1">
+          <w:hyperlink w:anchor="_Toc198036941" w:history="1">
             <w:r>
               <w:rPr>
                 <w:rStyle w:val="af3"/>
@@ -837,7 +843,7 @@
                 <w:noProof/>
                 <w:webHidden/>
               </w:rPr>
-              <w:instrText xml:space="preserve"> PAGEREF _Toc192625628 \h </w:instrText>
+              <w:instrText xml:space="preserve"> PAGEREF _Toc198036941 \h </w:instrText>
             </w:r>
             <w:r>
               <w:rPr>
@@ -883,7 +889,7 @@
               <w:lang w:eastAsia="zh-TW"/>
             </w:rPr>
           </w:pPr>
-          <w:hyperlink w:anchor="_Toc192625629" w:history="1">
+          <w:hyperlink w:anchor="_Toc198036942" w:history="1">
             <w:r>
               <w:rPr>
                 <w:rStyle w:val="af3"/>
@@ -910,7 +916,7 @@
                 <w:noProof/>
                 <w:webHidden/>
               </w:rPr>
-              <w:instrText xml:space="preserve"> PAGEREF _Toc192625629 \h </w:instrText>
+              <w:instrText xml:space="preserve"> PAGEREF _Toc198036942 \h </w:instrText>
             </w:r>
             <w:r>
               <w:rPr>
@@ -952,7 +958,7 @@
               <w:lang w:eastAsia="zh-TW"/>
             </w:rPr>
           </w:pPr>
-          <w:hyperlink w:anchor="_Toc192625630" w:history="1">
+          <w:hyperlink w:anchor="_Toc198036943" w:history="1">
             <w:r>
               <w:rPr>
                 <w:rStyle w:val="af3"/>
@@ -975,7 +981,7 @@
               <w:rPr>
                 <w:webHidden/>
               </w:rPr>
-              <w:instrText xml:space="preserve"> PAGEREF _Toc192625630 \h </w:instrText>
+              <w:instrText xml:space="preserve"> PAGEREF _Toc198036943 \h </w:instrText>
             </w:r>
             <w:r>
               <w:rPr>
@@ -1013,7 +1019,7 @@
               <w:lang w:eastAsia="zh-TW"/>
             </w:rPr>
           </w:pPr>
-          <w:hyperlink w:anchor="_Toc192625631" w:history="1">
+          <w:hyperlink w:anchor="_Toc198036944" w:history="1">
             <w:r>
               <w:rPr>
                 <w:rStyle w:val="af3"/>
@@ -1036,7 +1042,7 @@
               <w:rPr>
                 <w:webHidden/>
               </w:rPr>
-              <w:instrText xml:space="preserve"> PAGEREF _Toc192625631 \h </w:instrText>
+              <w:instrText xml:space="preserve"> PAGEREF _Toc198036944 \h </w:instrText>
             </w:r>
             <w:r>
               <w:rPr>
@@ -1078,13 +1084,27 @@
               <w:lang w:eastAsia="zh-TW"/>
             </w:rPr>
           </w:pPr>
-          <w:hyperlink w:anchor="_Toc192625632" w:history="1">
+          <w:hyperlink w:anchor="_Toc198036945" w:history="1">
             <w:r>
               <w:rPr>
                 <w:rStyle w:val="af3"/>
                 <w:noProof/>
               </w:rPr>
-              <w:t>3.1 Data Flow</w:t>
+              <w:t>3.1 Da</w:t>
+            </w:r>
+            <w:r>
+              <w:rPr>
+                <w:rStyle w:val="af3"/>
+                <w:noProof/>
+              </w:rPr>
+              <w:t>t</w:t>
+            </w:r>
+            <w:r>
+              <w:rPr>
+                <w:rStyle w:val="af3"/>
+                <w:noProof/>
+              </w:rPr>
+              <w:t>a Flow</w:t>
             </w:r>
             <w:r>
               <w:rPr>
@@ -1105,7 +1125,7 @@
                 <w:noProof/>
                 <w:webHidden/>
               </w:rPr>
-              <w:instrText xml:space="preserve"> PAGEREF _Toc192625632 \h </w:instrText>
+              <w:instrText xml:space="preserve"> PAGEREF _Toc198036945 \h </w:instrText>
             </w:r>
             <w:r>
               <w:rPr>
@@ -1151,7 +1171,7 @@
               <w:lang w:eastAsia="zh-TW"/>
             </w:rPr>
           </w:pPr>
-          <w:hyperlink w:anchor="_Toc192625633" w:history="1">
+          <w:hyperlink w:anchor="_Toc198036946" w:history="1">
             <w:r>
               <w:rPr>
                 <w:rStyle w:val="af3"/>
@@ -1178,7 +1198,7 @@
                 <w:noProof/>
                 <w:webHidden/>
               </w:rPr>
-              <w:instrText xml:space="preserve"> PAGEREF _Toc192625633 \h </w:instrText>
+              <w:instrText xml:space="preserve"> PAGEREF _Toc198036946 \h </w:instrText>
             </w:r>
             <w:r>
               <w:rPr>
@@ -1220,7 +1240,7 @@
               <w:lang w:eastAsia="zh-TW"/>
             </w:rPr>
           </w:pPr>
-          <w:hyperlink w:anchor="_Toc192625634" w:history="1">
+          <w:hyperlink w:anchor="_Toc198036947" w:history="1">
             <w:r>
               <w:rPr>
                 <w:rStyle w:val="af3"/>
@@ -1243,7 +1263,7 @@
               <w:rPr>
                 <w:webHidden/>
               </w:rPr>
-              <w:instrText xml:space="preserve"> PAGEREF _Toc192625634 \h </w:instrText>
+              <w:instrText xml:space="preserve"> PAGEREF _Toc198036947 \h </w:instrText>
             </w:r>
             <w:r>
               <w:rPr>
@@ -1260,7 +1280,7 @@
               <w:rPr>
                 <w:webHidden/>
               </w:rPr>
-              <w:t>7</w:t>
+              <w:t>8</w:t>
             </w:r>
             <w:r>
               <w:rPr>
@@ -1285,7 +1305,7 @@
               <w:lang w:eastAsia="zh-TW"/>
             </w:rPr>
           </w:pPr>
-          <w:hyperlink w:anchor="_Toc192625635" w:history="1">
+          <w:hyperlink w:anchor="_Toc198036948" w:history="1">
             <w:r>
               <w:rPr>
                 <w:rStyle w:val="af3"/>
@@ -1312,7 +1332,7 @@
                 <w:noProof/>
                 <w:webHidden/>
               </w:rPr>
-              <w:instrText xml:space="preserve"> PAGEREF _Toc192625635 \h </w:instrText>
+              <w:instrText xml:space="preserve"> PAGEREF _Toc198036948 \h </w:instrText>
             </w:r>
             <w:r>
               <w:rPr>
@@ -1332,7 +1352,7 @@
                 <w:noProof/>
                 <w:webHidden/>
               </w:rPr>
-              <w:t>7</w:t>
+              <w:t>8</w:t>
             </w:r>
             <w:r>
               <w:rPr>
@@ -1358,7 +1378,7 @@
               <w:lang w:eastAsia="zh-TW"/>
             </w:rPr>
           </w:pPr>
-          <w:hyperlink w:anchor="_Toc192625636" w:history="1">
+          <w:hyperlink w:anchor="_Toc198036949" w:history="1">
             <w:r>
               <w:rPr>
                 <w:rStyle w:val="af3"/>
@@ -1385,7 +1405,7 @@
                 <w:noProof/>
                 <w:webHidden/>
               </w:rPr>
-              <w:instrText xml:space="preserve"> PAGEREF _Toc192625636 \h </w:instrText>
+              <w:instrText xml:space="preserve"> PAGEREF _Toc198036949 \h </w:instrText>
             </w:r>
             <w:r>
               <w:rPr>
@@ -1405,7 +1425,7 @@
                 <w:noProof/>
                 <w:webHidden/>
               </w:rPr>
-              <w:t>7</w:t>
+              <w:t>8</w:t>
             </w:r>
             <w:r>
               <w:rPr>
@@ -1431,7 +1451,7 @@
               <w:lang w:eastAsia="zh-TW"/>
             </w:rPr>
           </w:pPr>
-          <w:hyperlink w:anchor="_Toc192625637" w:history="1">
+          <w:hyperlink w:anchor="_Toc198036950" w:history="1">
             <w:r>
               <w:rPr>
                 <w:rStyle w:val="af3"/>
@@ -1458,7 +1478,7 @@
                 <w:noProof/>
                 <w:webHidden/>
               </w:rPr>
-              <w:instrText xml:space="preserve"> PAGEREF _Toc192625637 \h </w:instrText>
+              <w:instrText xml:space="preserve"> PAGEREF _Toc198036950 \h </w:instrText>
             </w:r>
             <w:r>
               <w:rPr>
@@ -1478,7 +1498,7 @@
                 <w:noProof/>
                 <w:webHidden/>
               </w:rPr>
-              <w:t>7</w:t>
+              <w:t>8</w:t>
             </w:r>
             <w:r>
               <w:rPr>
@@ -1500,7 +1520,7 @@
               <w:lang w:eastAsia="zh-TW"/>
             </w:rPr>
           </w:pPr>
-          <w:hyperlink w:anchor="_Toc192625638" w:history="1">
+          <w:hyperlink w:anchor="_Toc198036951" w:history="1">
             <w:r>
               <w:rPr>
                 <w:rStyle w:val="af3"/>
@@ -1523,7 +1543,7 @@
               <w:rPr>
                 <w:webHidden/>
               </w:rPr>
-              <w:instrText xml:space="preserve"> PAGEREF _Toc192625638 \h </w:instrText>
+              <w:instrText xml:space="preserve"> PAGEREF _Toc198036951 \h </w:instrText>
             </w:r>
             <w:r>
               <w:rPr>
@@ -1540,7 +1560,7 @@
               <w:rPr>
                 <w:webHidden/>
               </w:rPr>
-              <w:t>8</w:t>
+              <w:t>9</w:t>
             </w:r>
             <w:r>
               <w:rPr>
@@ -1565,13 +1585,13 @@
               <w:lang w:eastAsia="zh-TW"/>
             </w:rPr>
           </w:pPr>
-          <w:hyperlink w:anchor="_Toc192625639" w:history="1">
+          <w:hyperlink w:anchor="_Toc198036952" w:history="1">
             <w:r>
               <w:rPr>
                 <w:rStyle w:val="af3"/>
                 <w:noProof/>
               </w:rPr>
-              <w:t>5.1 Login System</w:t>
+              <w:t>5.1 Login and Logout System</w:t>
             </w:r>
             <w:r>
               <w:rPr>
@@ -1592,7 +1612,7 @@
                 <w:noProof/>
                 <w:webHidden/>
               </w:rPr>
-              <w:instrText xml:space="preserve"> PAGEREF _Toc192625639 \h </w:instrText>
+              <w:instrText xml:space="preserve"> PAGEREF _Toc198036952 \h </w:instrText>
             </w:r>
             <w:r>
               <w:rPr>
@@ -1612,7 +1632,7 @@
                 <w:noProof/>
                 <w:webHidden/>
               </w:rPr>
-              <w:t>8</w:t>
+              <w:t>9</w:t>
             </w:r>
             <w:r>
               <w:rPr>
@@ -1638,7 +1658,7 @@
               <w:lang w:eastAsia="zh-TW"/>
             </w:rPr>
           </w:pPr>
-          <w:hyperlink w:anchor="_Toc192625640" w:history="1">
+          <w:hyperlink w:anchor="_Toc198036953" w:history="1">
             <w:r>
               <w:rPr>
                 <w:rStyle w:val="af3"/>
@@ -1665,7 +1685,7 @@
                 <w:noProof/>
                 <w:webHidden/>
               </w:rPr>
-              <w:instrText xml:space="preserve"> PAGEREF _Toc192625640 \h </w:instrText>
+              <w:instrText xml:space="preserve"> PAGEREF _Toc198036953 \h </w:instrText>
             </w:r>
             <w:r>
               <w:rPr>
@@ -1685,7 +1705,7 @@
                 <w:noProof/>
                 <w:webHidden/>
               </w:rPr>
-              <w:t>9</w:t>
+              <w:t>10</w:t>
             </w:r>
             <w:r>
               <w:rPr>
@@ -1711,7 +1731,7 @@
               <w:lang w:eastAsia="zh-TW"/>
             </w:rPr>
           </w:pPr>
-          <w:hyperlink w:anchor="_Toc192625641" w:history="1">
+          <w:hyperlink w:anchor="_Toc198036954" w:history="1">
             <w:r>
               <w:rPr>
                 <w:rStyle w:val="af3"/>
@@ -1738,7 +1758,7 @@
                 <w:noProof/>
                 <w:webHidden/>
               </w:rPr>
-              <w:instrText xml:space="preserve"> PAGEREF _Toc192625641 \h </w:instrText>
+              <w:instrText xml:space="preserve"> PAGEREF _Toc198036954 \h </w:instrText>
             </w:r>
             <w:r>
               <w:rPr>
@@ -1758,7 +1778,7 @@
                 <w:noProof/>
                 <w:webHidden/>
               </w:rPr>
-              <w:t>10</w:t>
+              <w:t>11</w:t>
             </w:r>
             <w:r>
               <w:rPr>
@@ -1784,7 +1804,7 @@
               <w:lang w:eastAsia="zh-TW"/>
             </w:rPr>
           </w:pPr>
-          <w:hyperlink w:anchor="_Toc192625642" w:history="1">
+          <w:hyperlink w:anchor="_Toc198036955" w:history="1">
             <w:r>
               <w:rPr>
                 <w:rStyle w:val="af3"/>
@@ -1811,7 +1831,7 @@
                 <w:noProof/>
                 <w:webHidden/>
               </w:rPr>
-              <w:instrText xml:space="preserve"> PAGEREF _Toc192625642 \h </w:instrText>
+              <w:instrText xml:space="preserve"> PAGEREF _Toc198036955 \h </w:instrText>
             </w:r>
             <w:r>
               <w:rPr>
@@ -1831,7 +1851,7 @@
                 <w:noProof/>
                 <w:webHidden/>
               </w:rPr>
-              <w:t>11</w:t>
+              <w:t>12</w:t>
             </w:r>
             <w:r>
               <w:rPr>
@@ -1857,7 +1877,7 @@
               <w:lang w:eastAsia="zh-TW"/>
             </w:rPr>
           </w:pPr>
-          <w:hyperlink w:anchor="_Toc192625643" w:history="1">
+          <w:hyperlink w:anchor="_Toc198036956" w:history="1">
             <w:r>
               <w:rPr>
                 <w:rStyle w:val="af3"/>
@@ -1884,7 +1904,7 @@
                 <w:noProof/>
                 <w:webHidden/>
               </w:rPr>
-              <w:instrText xml:space="preserve"> PAGEREF _Toc192625643 \h </w:instrText>
+              <w:instrText xml:space="preserve"> PAGEREF _Toc198036956 \h </w:instrText>
             </w:r>
             <w:r>
               <w:rPr>
@@ -1904,72 +1924,11 @@
                 <w:noProof/>
                 <w:webHidden/>
               </w:rPr>
-              <w:t>11</w:t>
-            </w:r>
-            <w:r>
-              <w:rPr>
-                <w:noProof/>
-                <w:webHidden/>
-              </w:rPr>
-              <w:fldChar w:fldCharType="end"/>
-            </w:r>
-          </w:hyperlink>
-        </w:p>
-        <w:p>
-          <w:pPr>
-            <w:pStyle w:val="11"/>
-            <w:rPr>
-              <w:rFonts w:asciiTheme="minorHAnsi" w:eastAsiaTheme="minorEastAsia" w:hAnsiTheme="minorHAnsi" w:cstheme="minorBidi"/>
-              <w:kern w:val="2"/>
-              <w:sz w:val="24"/>
-              <w:szCs w:val="24"/>
-              <w:lang w:eastAsia="zh-TW"/>
-            </w:rPr>
-          </w:pPr>
-          <w:hyperlink w:anchor="_Toc192625644" w:history="1">
-            <w:r>
-              <w:rPr>
-                <w:rStyle w:val="af3"/>
-              </w:rPr>
-              <w:t>6. User Interface Design</w:t>
-            </w:r>
-            <w:r>
-              <w:rPr>
-                <w:webHidden/>
-              </w:rPr>
-              <w:tab/>
-            </w:r>
-            <w:r>
-              <w:rPr>
-                <w:webHidden/>
-              </w:rPr>
-              <w:fldChar w:fldCharType="begin"/>
-            </w:r>
-            <w:r>
-              <w:rPr>
-                <w:webHidden/>
-              </w:rPr>
-              <w:instrText xml:space="preserve"> PAGEREF _Toc192625644 \h </w:instrText>
-            </w:r>
-            <w:r>
-              <w:rPr>
-                <w:webHidden/>
-              </w:rPr>
-            </w:r>
-            <w:r>
-              <w:rPr>
-                <w:webHidden/>
-              </w:rPr>
-              <w:fldChar w:fldCharType="separate"/>
-            </w:r>
-            <w:r>
-              <w:rPr>
-                <w:webHidden/>
-              </w:rPr>
               <w:t>12</w:t>
             </w:r>
             <w:r>
               <w:rPr>
+                <w:noProof/>
                 <w:webHidden/>
               </w:rPr>
               <w:fldChar w:fldCharType="end"/>
@@ -1991,13 +1950,13 @@
               <w:lang w:eastAsia="zh-TW"/>
             </w:rPr>
           </w:pPr>
-          <w:hyperlink w:anchor="_Toc192625645" w:history="1">
+          <w:hyperlink w:anchor="_Toc198036957" w:history="1">
             <w:r>
               <w:rPr>
                 <w:rStyle w:val="af3"/>
                 <w:noProof/>
               </w:rPr>
-              <w:t>6.1 Header and Navigation Bar</w:t>
+              <w:t>5.6 Group Expense Sharing</w:t>
             </w:r>
             <w:r>
               <w:rPr>
@@ -2018,7 +1977,7 @@
                 <w:noProof/>
                 <w:webHidden/>
               </w:rPr>
-              <w:instrText xml:space="preserve"> PAGEREF _Toc192625645 \h </w:instrText>
+              <w:instrText xml:space="preserve"> PAGEREF _Toc198036957 \h </w:instrText>
             </w:r>
             <w:r>
               <w:rPr>
@@ -2038,11 +1997,72 @@
                 <w:noProof/>
                 <w:webHidden/>
               </w:rPr>
-              <w:t>12</w:t>
-            </w:r>
-            <w:r>
-              <w:rPr>
-                <w:noProof/>
+              <w:t>13</w:t>
+            </w:r>
+            <w:r>
+              <w:rPr>
+                <w:noProof/>
+                <w:webHidden/>
+              </w:rPr>
+              <w:fldChar w:fldCharType="end"/>
+            </w:r>
+          </w:hyperlink>
+        </w:p>
+        <w:p>
+          <w:pPr>
+            <w:pStyle w:val="11"/>
+            <w:rPr>
+              <w:rFonts w:asciiTheme="minorHAnsi" w:eastAsiaTheme="minorEastAsia" w:hAnsiTheme="minorHAnsi" w:cstheme="minorBidi"/>
+              <w:kern w:val="2"/>
+              <w:sz w:val="24"/>
+              <w:szCs w:val="24"/>
+              <w:lang w:eastAsia="zh-TW"/>
+            </w:rPr>
+          </w:pPr>
+          <w:hyperlink w:anchor="_Toc198036958" w:history="1">
+            <w:r>
+              <w:rPr>
+                <w:rStyle w:val="af3"/>
+              </w:rPr>
+              <w:t>6. User Interface Design</w:t>
+            </w:r>
+            <w:r>
+              <w:rPr>
+                <w:webHidden/>
+              </w:rPr>
+              <w:tab/>
+            </w:r>
+            <w:r>
+              <w:rPr>
+                <w:webHidden/>
+              </w:rPr>
+              <w:fldChar w:fldCharType="begin"/>
+            </w:r>
+            <w:r>
+              <w:rPr>
+                <w:webHidden/>
+              </w:rPr>
+              <w:instrText xml:space="preserve"> PAGEREF _Toc198036958 \h </w:instrText>
+            </w:r>
+            <w:r>
+              <w:rPr>
+                <w:webHidden/>
+              </w:rPr>
+            </w:r>
+            <w:r>
+              <w:rPr>
+                <w:webHidden/>
+              </w:rPr>
+              <w:fldChar w:fldCharType="separate"/>
+            </w:r>
+            <w:r>
+              <w:rPr>
+                <w:webHidden/>
+              </w:rPr>
+              <w:t>14</w:t>
+            </w:r>
+            <w:r>
+              <w:rPr>
                 <w:webHidden/>
               </w:rPr>
               <w:fldChar w:fldCharType="end"/>
@@ -2064,13 +2084,13 @@
               <w:lang w:eastAsia="zh-TW"/>
             </w:rPr>
           </w:pPr>
-          <w:hyperlink w:anchor="_Toc192625646" w:history="1">
+          <w:hyperlink w:anchor="_Toc198036959" w:history="1">
             <w:r>
               <w:rPr>
                 <w:rStyle w:val="af3"/>
                 <w:noProof/>
               </w:rPr>
-              <w:t>6.2 Dashboard</w:t>
+              <w:t>6.1 Header and Navigation Bar</w:t>
             </w:r>
             <w:r>
               <w:rPr>
@@ -2091,7 +2111,7 @@
                 <w:noProof/>
                 <w:webHidden/>
               </w:rPr>
-              <w:instrText xml:space="preserve"> PAGEREF _Toc192625646 \h </w:instrText>
+              <w:instrText xml:space="preserve"> PAGEREF _Toc198036959 \h </w:instrText>
             </w:r>
             <w:r>
               <w:rPr>
@@ -2111,7 +2131,7 @@
                 <w:noProof/>
                 <w:webHidden/>
               </w:rPr>
-              <w:t>12</w:t>
+              <w:t>14</w:t>
             </w:r>
             <w:r>
               <w:rPr>
@@ -2137,12 +2157,85 @@
               <w:lang w:eastAsia="zh-TW"/>
             </w:rPr>
           </w:pPr>
-          <w:hyperlink w:anchor="_Toc192625647" w:history="1">
+          <w:hyperlink w:anchor="_Toc198036960" w:history="1">
             <w:r>
               <w:rPr>
                 <w:rStyle w:val="af3"/>
                 <w:noProof/>
               </w:rPr>
+              <w:t>6.2 Dashboard</w:t>
+            </w:r>
+            <w:r>
+              <w:rPr>
+                <w:noProof/>
+                <w:webHidden/>
+              </w:rPr>
+              <w:tab/>
+            </w:r>
+            <w:r>
+              <w:rPr>
+                <w:noProof/>
+                <w:webHidden/>
+              </w:rPr>
+              <w:fldChar w:fldCharType="begin"/>
+            </w:r>
+            <w:r>
+              <w:rPr>
+                <w:noProof/>
+                <w:webHidden/>
+              </w:rPr>
+              <w:instrText xml:space="preserve"> PAGEREF _Toc198036960 \h </w:instrText>
+            </w:r>
+            <w:r>
+              <w:rPr>
+                <w:noProof/>
+                <w:webHidden/>
+              </w:rPr>
+            </w:r>
+            <w:r>
+              <w:rPr>
+                <w:noProof/>
+                <w:webHidden/>
+              </w:rPr>
+              <w:fldChar w:fldCharType="separate"/>
+            </w:r>
+            <w:r>
+              <w:rPr>
+                <w:noProof/>
+                <w:webHidden/>
+              </w:rPr>
+              <w:t>14</w:t>
+            </w:r>
+            <w:r>
+              <w:rPr>
+                <w:noProof/>
+                <w:webHidden/>
+              </w:rPr>
+              <w:fldChar w:fldCharType="end"/>
+            </w:r>
+          </w:hyperlink>
+        </w:p>
+        <w:p>
+          <w:pPr>
+            <w:pStyle w:val="21"/>
+            <w:tabs>
+              <w:tab w:val="right" w:leader="dot" w:pos="9350"/>
+            </w:tabs>
+            <w:rPr>
+              <w:rFonts w:asciiTheme="minorHAnsi" w:eastAsiaTheme="minorEastAsia" w:hAnsiTheme="minorHAnsi" w:cstheme="minorBidi"/>
+              <w:noProof/>
+              <w:kern w:val="2"/>
+              <w:sz w:val="24"/>
+              <w:szCs w:val="24"/>
+              <w:lang w:eastAsia="zh-TW"/>
+            </w:rPr>
+          </w:pPr>
+          <w:hyperlink w:anchor="_Toc198036961" w:history="1">
+            <w:r>
+              <w:rPr>
+                <w:rStyle w:val="af3"/>
+                <w:noProof/>
+              </w:rPr>
               <w:t>6.3 Expenses, Budgets, Reports, and Settings</w:t>
             </w:r>
             <w:r>
@@ -2164,7 +2257,7 @@
                 <w:noProof/>
                 <w:webHidden/>
               </w:rPr>
-              <w:instrText xml:space="preserve"> PAGEREF _Toc192625647 \h </w:instrText>
+              <w:instrText xml:space="preserve"> PAGEREF _Toc198036961 \h </w:instrText>
             </w:r>
             <w:r>
               <w:rPr>
@@ -2184,7 +2277,7 @@
                 <w:noProof/>
                 <w:webHidden/>
               </w:rPr>
-              <w:t>13</w:t>
+              <w:t>15</w:t>
             </w:r>
             <w:r>
               <w:rPr>
@@ -2212,15 +2305,26 @@
       </w:sdtContent>
     </w:sdt>
     <w:p>
-      <w:r>
-        <w:br w:type="page"/>
-      </w:r>
+      <w:pPr>
+        <w:pStyle w:val="21"/>
+        <w:tabs>
+          <w:tab w:val="right" w:leader="dot" w:pos="9345"/>
+        </w:tabs>
+        <w:rPr>
+          <w:rStyle w:val="af3"/>
+        </w:rPr>
+      </w:pPr>
     </w:p>
     <w:p>
+      <w:r>
+        <w:br w:type="page"/>
+      </w:r>
+    </w:p>
+    <w:p>
       <w:pPr>
         <w:pStyle w:val="1"/>
       </w:pPr>
-      <w:bookmarkStart w:id="2" w:name="_Toc192625624"/>
+      <w:bookmarkStart w:id="2" w:name="_Toc198036937"/>
       <w:r>
         <w:lastRenderedPageBreak/>
         <w:t>1. Introduction</w:t>
@@ -2231,7 +2335,7 @@
       <w:pPr>
         <w:pStyle w:val="2"/>
       </w:pPr>
-      <w:bookmarkStart w:id="3" w:name="_Toc192625625"/>
+      <w:bookmarkStart w:id="3" w:name="_Toc198036938"/>
       <w:r>
         <w:t>1.1 Document Purpose</w:t>
       </w:r>
@@ -2291,7 +2395,7 @@
       <w:pPr>
         <w:pStyle w:val="2"/>
       </w:pPr>
-      <w:bookmarkStart w:id="4" w:name="_Toc192625626"/>
+      <w:bookmarkStart w:id="4" w:name="_Toc198036939"/>
       <w:r>
         <w:t>1.</w:t>
       </w:r>
@@ -2665,8 +2769,11 @@
     <w:p>
       <w:pPr>
         <w:pStyle w:val="2"/>
-      </w:pPr>
-      <w:bookmarkStart w:id="5" w:name="_Toc192625627"/>
+        <w:rPr>
+          <w:color w:val="000000" w:themeColor="text1"/>
+        </w:rPr>
+      </w:pPr>
+      <w:bookmarkStart w:id="5" w:name="_Toc198036940"/>
       <w:r>
         <w:t>1.</w:t>
       </w:r>
@@ -2786,7 +2893,7 @@
           <w:color w:val="000000" w:themeColor="text1"/>
         </w:rPr>
       </w:pPr>
-      <w:bookmarkStart w:id="6" w:name="_Toc192625628"/>
+      <w:bookmarkStart w:id="6" w:name="_Toc198036941"/>
       <w:r>
         <w:rPr>
           <w:color w:val="000000" w:themeColor="text1"/>
@@ -3051,7 +3158,7 @@
           <w:color w:val="000000" w:themeColor="text1"/>
         </w:rPr>
       </w:pPr>
-      <w:bookmarkStart w:id="7" w:name="_Toc192625629"/>
+      <w:bookmarkStart w:id="7" w:name="_Toc198036942"/>
       <w:r>
         <w:rPr>
           <w:color w:val="000000" w:themeColor="text1"/>
@@ -3171,7 +3278,6 @@
         </w:numPr>
         <w:spacing w:after="0"/>
         <w:rPr>
-          <w:rFonts w:hint="eastAsia"/>
           <w:color w:val="000000" w:themeColor="text1"/>
         </w:rPr>
       </w:pPr>
@@ -3204,7 +3310,6 @@
     <w:p>
       <w:pPr>
         <w:rPr>
-          <w:rFonts w:hint="eastAsia"/>
           <w:b/>
           <w:bCs/>
           <w:color w:val="000000" w:themeColor="text1"/>
@@ -3220,7 +3325,7 @@
       <w:pPr>
         <w:pStyle w:val="1"/>
       </w:pPr>
-      <w:bookmarkStart w:id="8" w:name="_Toc192625630"/>
+      <w:bookmarkStart w:id="8" w:name="_Toc198036943"/>
       <w:r>
         <w:lastRenderedPageBreak/>
         <w:t>2. System Architecture</w:t>
@@ -3236,10 +3341,10 @@
           <w:noProof/>
         </w:rPr>
         <w:drawing>
-          <wp:inline distT="0" distB="0" distL="0" distR="0" wp14:anchorId="74E27AB9" wp14:editId="004BF240">
-            <wp:extent cx="5943600" cy="3048000"/>
-            <wp:effectExtent l="0" t="0" r="0" b="0"/>
-            <wp:docPr id="697308112" name="Picture 697308112"/>
+          <wp:inline distT="0" distB="0" distL="0" distR="0" wp14:anchorId="2EF4A359" wp14:editId="5C10B9F7">
+            <wp:extent cx="5943600" cy="1750695"/>
+            <wp:effectExtent l="0" t="0" r="0" b="1905"/>
+            <wp:docPr id="3" name="圖片 3" descr="一張含有 文字, 螢幕擷取畫面, 字型, 數字 的圖片&#10;&#10;自動產生的描述"/>
             <wp:cNvGraphicFramePr>
               <a:graphicFrameLocks xmlns:a="http://schemas.openxmlformats.org/drawingml/2006/main" noChangeAspect="1"/>
             </wp:cNvGraphicFramePr>
@@ -3247,11 +3352,11 @@
               <a:graphicData uri="http://schemas.openxmlformats.org/drawingml/2006/picture">
                 <pic:pic xmlns:pic="http://schemas.openxmlformats.org/drawingml/2006/picture">
                   <pic:nvPicPr>
-                    <pic:cNvPr id="0" name=""/>
+                    <pic:cNvPr id="3" name="圖片 3" descr="一張含有 文字, 螢幕擷取畫面, 字型, 數字 的圖片&#10;&#10;自動產生的描述"/>
                     <pic:cNvPicPr/>
                   </pic:nvPicPr>
                   <pic:blipFill>
-                    <a:blip r:embed="rId8">
+                    <a:blip r:embed="rId8" cstate="print">
                       <a:extLst>
                         <a:ext uri="{28A0092B-C50C-407E-A947-70E740481C1C}">
                           <a14:useLocalDpi xmlns:a14="http://schemas.microsoft.com/office/drawing/2010/main" val="0"/>
@@ -3265,7 +3370,7 @@
                   <pic:spPr>
                     <a:xfrm>
                       <a:off x="0" y="0"/>
-                      <a:ext cx="5943600" cy="3048000"/>
+                      <a:ext cx="5943600" cy="1750695"/>
                     </a:xfrm>
                     <a:prstGeom prst="rect">
                       <a:avLst/>
@@ -3331,7 +3436,10 @@
         <w:t>side</w:t>
       </w:r>
       <w:r>
-        <w:t xml:space="preserve"> built on Node.js</w:t>
+        <w:t xml:space="preserve"> built on </w:t>
+      </w:r>
+      <w:r>
+        <w:t>Go</w:t>
       </w:r>
       <w:r>
         <w:t xml:space="preserve">, </w:t>
@@ -3380,57 +3488,6 @@
       </w:r>
       <w:r>
         <w:t xml:space="preserve"> a financial report. </w:t>
-      </w:r>
-      <w:r>
-        <w:t>Besides</w:t>
-      </w:r>
-      <w:r>
-        <w:t xml:space="preserve">, the server connects to the external API such as Google API for </w:t>
-      </w:r>
-      <w:proofErr w:type="spellStart"/>
-      <w:r>
-        <w:t>Oauth</w:t>
-      </w:r>
-      <w:proofErr w:type="spellEnd"/>
-      <w:r>
-        <w:t xml:space="preserve"> 2.0 authentication</w:t>
-      </w:r>
-      <w:r>
-        <w:t xml:space="preserve"> and </w:t>
-      </w:r>
-      <w:proofErr w:type="spellStart"/>
-      <w:r>
-        <w:t>Mailjet</w:t>
-      </w:r>
-      <w:proofErr w:type="spellEnd"/>
-      <w:r>
-        <w:t xml:space="preserve"> API </w:t>
-      </w:r>
-      <w:r>
-        <w:t xml:space="preserve">for </w:t>
-      </w:r>
-      <w:r>
-        <w:t>emailing users</w:t>
-      </w:r>
-      <w:r>
-        <w:t xml:space="preserve">. </w:t>
-      </w:r>
-      <w:r>
-        <w:t xml:space="preserve">When executing all these functions, the server side stores and request </w:t>
-      </w:r>
-      <w:r>
-        <w:t xml:space="preserve">user data including user account information, expense record, users’ </w:t>
-      </w:r>
-      <w:proofErr w:type="gramStart"/>
-      <w:r>
-        <w:t>budgets</w:t>
-      </w:r>
-      <w:proofErr w:type="gramEnd"/>
-      <w:r>
-        <w:t xml:space="preserve"> and </w:t>
-      </w:r>
-      <w:r>
-        <w:t>user statistics.</w:t>
       </w:r>
     </w:p>
     <w:p>
@@ -3446,7 +3503,7 @@
           <w:szCs w:val="22"/>
         </w:rPr>
       </w:pPr>
-      <w:bookmarkStart w:id="9" w:name="_Toc192625631"/>
+      <w:bookmarkStart w:id="9" w:name="_Toc198036944"/>
       <w:r>
         <w:lastRenderedPageBreak/>
         <w:t xml:space="preserve">3. </w:t>
@@ -3466,7 +3523,7 @@
       <w:pPr>
         <w:pStyle w:val="2"/>
       </w:pPr>
-      <w:bookmarkStart w:id="10" w:name="_Toc192625632"/>
+      <w:bookmarkStart w:id="10" w:name="_Toc198036945"/>
       <w:r>
         <w:t xml:space="preserve">3.1 Data </w:t>
       </w:r>
@@ -3591,7 +3648,7 @@
       <w:pPr>
         <w:pStyle w:val="2"/>
       </w:pPr>
-      <w:bookmarkStart w:id="11" w:name="_Toc192625633"/>
+      <w:bookmarkStart w:id="11" w:name="_Toc198036946"/>
       <w:r>
         <w:t xml:space="preserve">3.2 Data </w:t>
       </w:r>
@@ -3608,7 +3665,13 @@
     </w:p>
     <w:p>
       <w:r>
-        <w:t>There are three table</w:t>
+        <w:t xml:space="preserve">There are </w:t>
+      </w:r>
+      <w:r>
+        <w:t>four</w:t>
+      </w:r>
+      <w:r>
+        <w:t xml:space="preserve"> table</w:t>
       </w:r>
       <w:r>
         <w:t>s</w:t>
@@ -3620,25 +3683,38 @@
         <w:t xml:space="preserve">the </w:t>
       </w:r>
       <w:r>
-        <w:t xml:space="preserve">database, </w:t>
+        <w:t>database</w:t>
+      </w:r>
+      <w:r>
+        <w:t>:</w:t>
+      </w:r>
+      <w:r>
+        <w:t xml:space="preserve"> </w:t>
       </w:r>
       <w:r>
         <w:t>the user</w:t>
       </w:r>
       <w:r>
-        <w:t xml:space="preserve"> account table, </w:t>
-      </w:r>
-      <w:r>
-        <w:t>the expense</w:t>
-      </w:r>
-      <w:r>
-        <w:t xml:space="preserve"> record </w:t>
-      </w:r>
-      <w:proofErr w:type="gramStart"/>
-      <w:r>
-        <w:t>table</w:t>
-      </w:r>
-      <w:proofErr w:type="gramEnd"/>
+        <w:t xml:space="preserve"> account table,</w:t>
+      </w:r>
+      <w:r>
+        <w:t xml:space="preserve"> the group table,</w:t>
+      </w:r>
+      <w:r>
+        <w:t xml:space="preserve"> </w:t>
+      </w:r>
+      <w:r>
+        <w:t xml:space="preserve">the </w:t>
+      </w:r>
+      <w:r>
+        <w:t>categories</w:t>
+      </w:r>
+      <w:r>
+        <w:t xml:space="preserve"> table</w:t>
+      </w:r>
+      <w:r>
+        <w:t>,</w:t>
+      </w:r>
       <w:r>
         <w:t xml:space="preserve"> and </w:t>
       </w:r>
@@ -3646,7 +3722,10 @@
         <w:t xml:space="preserve">the </w:t>
       </w:r>
       <w:r>
-        <w:t>budget table.</w:t>
+        <w:t>transaction</w:t>
+      </w:r>
+      <w:r>
+        <w:t xml:space="preserve"> table.</w:t>
       </w:r>
     </w:p>
     <w:p>
@@ -3661,31 +3740,306 @@
         <w:rPr>
           <w:rStyle w:val="af4"/>
         </w:rPr>
-        <w:t xml:space="preserve">User </w:t>
+        <w:t>A</w:t>
       </w:r>
       <w:r>
         <w:rPr>
           <w:rStyle w:val="af4"/>
         </w:rPr>
-        <w:t>A</w:t>
+        <w:t xml:space="preserve">ccount </w:t>
       </w:r>
       <w:r>
         <w:rPr>
           <w:rStyle w:val="af4"/>
         </w:rPr>
-        <w:t xml:space="preserve">ccount </w:t>
+        <w:t>T</w:t>
       </w:r>
       <w:r>
         <w:rPr>
           <w:rStyle w:val="af4"/>
         </w:rPr>
-        <w:t>T</w:t>
-      </w:r>
-      <w:r>
+        <w:t>able</w:t>
+      </w:r>
+    </w:p>
+    <w:tbl>
+      <w:tblPr>
+        <w:tblStyle w:val="af2"/>
+        <w:tblW w:w="9470" w:type="dxa"/>
+        <w:tblLayout w:type="fixed"/>
+        <w:tblLook w:val="06A0" w:firstRow="1" w:lastRow="0" w:firstColumn="1" w:lastColumn="0" w:noHBand="1" w:noVBand="1"/>
+      </w:tblPr>
+      <w:tblGrid>
+        <w:gridCol w:w="1595"/>
+        <w:gridCol w:w="7875"/>
+      </w:tblGrid>
+      <w:tr>
+        <w:trPr>
+          <w:trHeight w:val="300"/>
+        </w:trPr>
+        <w:tc>
+          <w:tcPr>
+            <w:tcW w:w="1595" w:type="dxa"/>
+          </w:tcPr>
+          <w:p>
+            <w:r>
+              <w:t>Name</w:t>
+            </w:r>
+          </w:p>
+        </w:tc>
+        <w:tc>
+          <w:tcPr>
+            <w:tcW w:w="7875" w:type="dxa"/>
+          </w:tcPr>
+          <w:p>
+            <w:r>
+              <w:t>Description</w:t>
+            </w:r>
+          </w:p>
+        </w:tc>
+      </w:tr>
+      <w:tr>
+        <w:trPr>
+          <w:trHeight w:val="300"/>
+        </w:trPr>
+        <w:tc>
+          <w:tcPr>
+            <w:tcW w:w="1595" w:type="dxa"/>
+          </w:tcPr>
+          <w:p>
+            <w:r>
+              <w:rPr>
+                <w:rFonts w:ascii="Menlo" w:eastAsia="Menlo" w:hAnsi="Menlo" w:cs="Menlo"/>
+                <w:sz w:val="18"/>
+                <w:szCs w:val="18"/>
+              </w:rPr>
+              <w:t>id</w:t>
+            </w:r>
+          </w:p>
+        </w:tc>
+        <w:tc>
+          <w:tcPr>
+            <w:tcW w:w="7875" w:type="dxa"/>
+          </w:tcPr>
+          <w:p>
+            <w:r>
+              <w:t>I</w:t>
+            </w:r>
+            <w:r>
+              <w:t>nteger</w:t>
+            </w:r>
+            <w:r>
+              <w:t>, primary key</w:t>
+            </w:r>
+          </w:p>
+        </w:tc>
+      </w:tr>
+      <w:tr>
+        <w:trPr>
+          <w:trHeight w:val="300"/>
+        </w:trPr>
+        <w:tc>
+          <w:tcPr>
+            <w:tcW w:w="1595" w:type="dxa"/>
+          </w:tcPr>
+          <w:p>
+            <w:pPr>
+              <w:rPr>
+                <w:rFonts w:ascii="Menlo" w:eastAsia="Menlo" w:hAnsi="Menlo" w:cs="Menlo"/>
+                <w:sz w:val="18"/>
+                <w:szCs w:val="18"/>
+              </w:rPr>
+            </w:pPr>
+            <w:proofErr w:type="spellStart"/>
+            <w:r>
+              <w:rPr>
+                <w:rFonts w:ascii="Menlo" w:eastAsia="Menlo" w:hAnsi="Menlo" w:cs="Menlo"/>
+                <w:sz w:val="18"/>
+                <w:szCs w:val="18"/>
+              </w:rPr>
+              <w:t>group_id</w:t>
+            </w:r>
+            <w:proofErr w:type="spellEnd"/>
+          </w:p>
+        </w:tc>
+        <w:tc>
+          <w:tcPr>
+            <w:tcW w:w="7875" w:type="dxa"/>
+          </w:tcPr>
+          <w:p>
+            <w:r>
+              <w:t>Integer</w:t>
+            </w:r>
+            <w:r>
+              <w:t xml:space="preserve">, reference for </w:t>
+            </w:r>
+            <w:r>
+              <w:rPr>
+                <w:rFonts w:ascii="Menlo" w:eastAsia="Menlo" w:hAnsi="Menlo" w:cs="Menlo"/>
+                <w:sz w:val="18"/>
+                <w:szCs w:val="18"/>
+              </w:rPr>
+              <w:t>id</w:t>
+            </w:r>
+            <w:r>
+              <w:rPr>
+                <w:rFonts w:ascii="Menlo" w:eastAsia="Menlo" w:hAnsi="Menlo" w:cs="Menlo"/>
+              </w:rPr>
+              <w:t xml:space="preserve"> </w:t>
+            </w:r>
+            <w:r>
+              <w:rPr>
+                <w:rFonts w:eastAsia="Menlo" w:hint="cs"/>
+              </w:rPr>
+              <w:t>o</w:t>
+            </w:r>
+            <w:r>
+              <w:rPr>
+                <w:rFonts w:eastAsia="Menlo"/>
+              </w:rPr>
+              <w:t>f group table</w:t>
+            </w:r>
+          </w:p>
+        </w:tc>
+      </w:tr>
+      <w:tr>
+        <w:trPr>
+          <w:trHeight w:val="300"/>
+        </w:trPr>
+        <w:tc>
+          <w:tcPr>
+            <w:tcW w:w="1595" w:type="dxa"/>
+          </w:tcPr>
+          <w:p>
+            <w:r>
+              <w:rPr>
+                <w:rFonts w:ascii="Menlo" w:eastAsia="Menlo" w:hAnsi="Menlo" w:cs="Menlo"/>
+                <w:sz w:val="18"/>
+                <w:szCs w:val="18"/>
+              </w:rPr>
+              <w:t>email</w:t>
+            </w:r>
+          </w:p>
+        </w:tc>
+        <w:tc>
+          <w:tcPr>
+            <w:tcW w:w="7875" w:type="dxa"/>
+          </w:tcPr>
+          <w:p>
+            <w:r>
+              <w:t>Text</w:t>
+            </w:r>
+            <w:r>
+              <w:t>, unique</w:t>
+            </w:r>
+          </w:p>
+        </w:tc>
+      </w:tr>
+      <w:tr>
+        <w:trPr>
+          <w:trHeight w:val="300"/>
+        </w:trPr>
+        <w:tc>
+          <w:tcPr>
+            <w:tcW w:w="1595" w:type="dxa"/>
+          </w:tcPr>
+          <w:p>
+            <w:pPr>
+              <w:rPr>
+                <w:rFonts w:ascii="Menlo" w:eastAsia="Menlo" w:hAnsi="Menlo" w:cs="Menlo"/>
+                <w:sz w:val="18"/>
+                <w:szCs w:val="18"/>
+              </w:rPr>
+            </w:pPr>
+            <w:proofErr w:type="spellStart"/>
+            <w:r>
+              <w:rPr>
+                <w:rFonts w:ascii="Menlo" w:eastAsia="Menlo" w:hAnsi="Menlo" w:cs="Menlo" w:hint="eastAsia"/>
+                <w:sz w:val="18"/>
+                <w:szCs w:val="18"/>
+              </w:rPr>
+              <w:t>f</w:t>
+            </w:r>
+            <w:r>
+              <w:rPr>
+                <w:rFonts w:ascii="Menlo" w:eastAsia="Menlo" w:hAnsi="Menlo" w:cs="Menlo"/>
+                <w:sz w:val="18"/>
+                <w:szCs w:val="18"/>
+              </w:rPr>
+              <w:t>ullname</w:t>
+            </w:r>
+            <w:proofErr w:type="spellEnd"/>
+          </w:p>
+        </w:tc>
+        <w:tc>
+          <w:tcPr>
+            <w:tcW w:w="7875" w:type="dxa"/>
+          </w:tcPr>
+          <w:p>
+            <w:r>
+              <w:t>Text</w:t>
+            </w:r>
+          </w:p>
+        </w:tc>
+      </w:tr>
+      <w:tr>
+        <w:trPr>
+          <w:trHeight w:val="300"/>
+        </w:trPr>
+        <w:tc>
+          <w:tcPr>
+            <w:tcW w:w="1595" w:type="dxa"/>
+          </w:tcPr>
+          <w:p>
+            <w:pPr>
+              <w:rPr>
+                <w:rFonts w:ascii="Menlo" w:eastAsia="Menlo" w:hAnsi="Menlo" w:cs="Menlo"/>
+                <w:sz w:val="18"/>
+                <w:szCs w:val="18"/>
+              </w:rPr>
+            </w:pPr>
+            <w:proofErr w:type="spellStart"/>
+            <w:r>
+              <w:rPr>
+                <w:rFonts w:ascii="Menlo" w:eastAsia="Menlo" w:hAnsi="Menlo" w:cs="Menlo"/>
+                <w:sz w:val="18"/>
+                <w:szCs w:val="18"/>
+              </w:rPr>
+              <w:t>passhash</w:t>
+            </w:r>
+            <w:proofErr w:type="spellEnd"/>
+          </w:p>
+        </w:tc>
+        <w:tc>
+          <w:tcPr>
+            <w:tcW w:w="7875" w:type="dxa"/>
+          </w:tcPr>
+          <w:p>
+            <w:r>
+              <w:t>Text</w:t>
+            </w:r>
+          </w:p>
+        </w:tc>
+      </w:tr>
+    </w:tbl>
+    <w:p>
+      <w:pPr>
+        <w:spacing w:before="240"/>
         <w:rPr>
           <w:rStyle w:val="af4"/>
         </w:rPr>
-        <w:t>able</w:t>
+      </w:pPr>
+      <w:r>
+        <w:rPr>
+          <w:rStyle w:val="af4"/>
+          <w:rFonts w:hint="eastAsia"/>
+        </w:rPr>
+        <w:t>G</w:t>
+      </w:r>
+      <w:r>
+        <w:rPr>
+          <w:rStyle w:val="af4"/>
+        </w:rPr>
+        <w:t>roup table</w:t>
       </w:r>
     </w:p>
     <w:tbl>
@@ -3740,7 +4094,7 @@
                 <w:sz w:val="18"/>
                 <w:szCs w:val="18"/>
               </w:rPr>
-              <w:t>user_id</w:t>
+              <w:t>group_id</w:t>
             </w:r>
             <w:proofErr w:type="spellEnd"/>
           </w:p>
@@ -3751,137 +4105,13 @@
           </w:tcPr>
           <w:p>
             <w:r>
+              <w:rPr>
+                <w:rFonts w:hint="eastAsia"/>
+              </w:rPr>
               <w:t>I</w:t>
             </w:r>
             <w:r>
-              <w:t>nteger</w:t>
-            </w:r>
-            <w:r>
-              <w:t>, primary key</w:t>
-            </w:r>
-          </w:p>
-        </w:tc>
-      </w:tr>
-      <w:tr>
-        <w:trPr>
-          <w:trHeight w:val="300"/>
-        </w:trPr>
-        <w:tc>
-          <w:tcPr>
-            <w:tcW w:w="1595" w:type="dxa"/>
-          </w:tcPr>
-          <w:p>
-            <w:r>
-              <w:rPr>
-                <w:rFonts w:ascii="Menlo" w:eastAsia="Menlo" w:hAnsi="Menlo" w:cs="Menlo"/>
-                <w:sz w:val="18"/>
-                <w:szCs w:val="18"/>
-              </w:rPr>
-              <w:t>email</w:t>
-            </w:r>
-          </w:p>
-        </w:tc>
-        <w:tc>
-          <w:tcPr>
-            <w:tcW w:w="7875" w:type="dxa"/>
-          </w:tcPr>
-          <w:p>
-            <w:r>
-              <w:t>V</w:t>
-            </w:r>
-            <w:r>
-              <w:t>archar</w:t>
-            </w:r>
-            <w:r>
-              <w:t xml:space="preserve">, </w:t>
-            </w:r>
-            <w:r>
-              <w:t>u</w:t>
-            </w:r>
-            <w:r>
-              <w:t>nique</w:t>
-            </w:r>
-          </w:p>
-        </w:tc>
-      </w:tr>
-      <w:tr>
-        <w:trPr>
-          <w:trHeight w:val="300"/>
-        </w:trPr>
-        <w:tc>
-          <w:tcPr>
-            <w:tcW w:w="1595" w:type="dxa"/>
-          </w:tcPr>
-          <w:p>
-            <w:pPr>
-              <w:rPr>
-                <w:rFonts w:ascii="Menlo" w:eastAsia="Menlo" w:hAnsi="Menlo" w:cs="Menlo"/>
-                <w:sz w:val="18"/>
-                <w:szCs w:val="18"/>
-              </w:rPr>
-            </w:pPr>
-            <w:r>
-              <w:rPr>
-                <w:rFonts w:ascii="Menlo" w:eastAsia="Menlo" w:hAnsi="Menlo" w:cs="Menlo"/>
-                <w:sz w:val="18"/>
-                <w:szCs w:val="18"/>
-              </w:rPr>
-              <w:t>password</w:t>
-            </w:r>
-          </w:p>
-        </w:tc>
-        <w:tc>
-          <w:tcPr>
-            <w:tcW w:w="7875" w:type="dxa"/>
-          </w:tcPr>
-          <w:p>
-            <w:r>
-              <w:t>Varchar</w:t>
-            </w:r>
-          </w:p>
-        </w:tc>
-      </w:tr>
-      <w:tr>
-        <w:trPr>
-          <w:trHeight w:val="300"/>
-        </w:trPr>
-        <w:tc>
-          <w:tcPr>
-            <w:tcW w:w="1595" w:type="dxa"/>
-          </w:tcPr>
-          <w:p>
-            <w:pPr>
-              <w:rPr>
-                <w:rFonts w:ascii="Menlo" w:eastAsia="Menlo" w:hAnsi="Menlo" w:cs="Menlo"/>
-                <w:sz w:val="18"/>
-                <w:szCs w:val="18"/>
-              </w:rPr>
-            </w:pPr>
-            <w:proofErr w:type="spellStart"/>
-            <w:r>
-              <w:rPr>
-                <w:rFonts w:ascii="Menlo" w:eastAsia="Menlo" w:hAnsi="Menlo" w:cs="Menlo"/>
-                <w:sz w:val="18"/>
-                <w:szCs w:val="18"/>
-              </w:rPr>
-              <w:t>auth_token</w:t>
-            </w:r>
-            <w:proofErr w:type="spellEnd"/>
-          </w:p>
-        </w:tc>
-        <w:tc>
-          <w:tcPr>
-            <w:tcW w:w="7875" w:type="dxa"/>
-          </w:tcPr>
-          <w:p>
-            <w:r>
-              <w:t xml:space="preserve">Text, </w:t>
-            </w:r>
-            <w:r>
-              <w:t>for social login</w:t>
-            </w:r>
-            <w:r>
-              <w:t xml:space="preserve"> and JWT</w:t>
+              <w:t>nteger, reference for account table</w:t>
             </w:r>
           </w:p>
         </w:tc>
@@ -3899,37 +4129,45 @@
         <w:rPr>
           <w:rStyle w:val="af4"/>
         </w:rPr>
-        <w:t xml:space="preserve">Expense </w:t>
+        <w:t>Categories</w:t>
       </w:r>
       <w:r>
         <w:rPr>
           <w:rStyle w:val="af4"/>
         </w:rPr>
-        <w:t>R</w:t>
-      </w:r>
+        <w:t xml:space="preserve"> </w:t>
+      </w:r>
+      <w:proofErr w:type="gramStart"/>
       <w:r>
         <w:rPr>
           <w:rStyle w:val="af4"/>
         </w:rPr>
-        <w:t xml:space="preserve">ecord </w:t>
+        <w:t>T</w:t>
       </w:r>
       <w:r>
         <w:rPr>
           <w:rStyle w:val="af4"/>
         </w:rPr>
-        <w:t>T</w:t>
+        <w:t>able</w:t>
       </w:r>
       <w:r>
         <w:rPr>
           <w:rStyle w:val="af4"/>
         </w:rPr>
-        <w:t>able</w:t>
+        <w:t>(</w:t>
+      </w:r>
+      <w:proofErr w:type="gramEnd"/>
+      <w:r>
+        <w:rPr>
+          <w:rStyle w:val="af4"/>
+        </w:rPr>
+        <w:t>For expense or income)</w:t>
       </w:r>
     </w:p>
     <w:tbl>
       <w:tblPr>
         <w:tblStyle w:val="af2"/>
-        <w:tblW w:w="0" w:type="auto"/>
+        <w:tblW w:w="9470" w:type="dxa"/>
         <w:tblLayout w:type="fixed"/>
         <w:tblLook w:val="06A0" w:firstRow="1" w:lastRow="0" w:firstColumn="1" w:lastColumn="0" w:noHBand="1" w:noVBand="1"/>
       </w:tblPr>
@@ -3978,16 +4216,14 @@
                 <w:szCs w:val="18"/>
               </w:rPr>
             </w:pPr>
-            <w:proofErr w:type="spellStart"/>
             <w:r>
               <w:rPr>
                 <w:rFonts w:ascii="Menlo" w:eastAsia="Menlo" w:hAnsi="Menlo" w:cs="Menlo"/>
                 <w:sz w:val="18"/>
                 <w:szCs w:val="18"/>
               </w:rPr>
-              <w:t>expense_id</w:t>
-            </w:r>
-            <w:proofErr w:type="spellEnd"/>
+              <w:t>id</w:t>
+            </w:r>
           </w:p>
         </w:tc>
         <w:tc>
@@ -4017,7 +4253,15 @@
                 <w:sz w:val="18"/>
                 <w:szCs w:val="18"/>
               </w:rPr>
-              <w:t>user_id</w:t>
+              <w:t>group</w:t>
+            </w:r>
+            <w:r>
+              <w:rPr>
+                <w:rFonts w:ascii="Menlo" w:eastAsia="Menlo" w:hAnsi="Menlo" w:cs="Menlo"/>
+                <w:sz w:val="18"/>
+                <w:szCs w:val="18"/>
+              </w:rPr>
+              <w:t>_id</w:t>
             </w:r>
             <w:proofErr w:type="spellEnd"/>
           </w:p>
@@ -4028,22 +4272,36 @@
           </w:tcPr>
           <w:p>
             <w:r>
-              <w:t xml:space="preserve">Integer, </w:t>
-            </w:r>
-            <w:r>
-              <w:t xml:space="preserve">foreign </w:t>
-            </w:r>
-            <w:r>
-              <w:t>key</w:t>
-            </w:r>
-            <w:r>
-              <w:t xml:space="preserve">, refer to </w:t>
-            </w:r>
-            <w:r>
-              <w:t>another</w:t>
-            </w:r>
-            <w:r>
-              <w:t xml:space="preserve"> table</w:t>
+              <w:t>Integer</w:t>
+            </w:r>
+            <w:r>
+              <w:t xml:space="preserve">, reference for </w:t>
+            </w:r>
+            <w:r>
+              <w:rPr>
+                <w:rFonts w:ascii="Menlo" w:eastAsia="Menlo" w:hAnsi="Menlo" w:cs="Menlo"/>
+                <w:sz w:val="18"/>
+                <w:szCs w:val="18"/>
+              </w:rPr>
+              <w:t>id</w:t>
+            </w:r>
+            <w:r>
+              <w:rPr>
+                <w:rFonts w:ascii="Menlo" w:eastAsia="Menlo" w:hAnsi="Menlo" w:cs="Menlo"/>
+              </w:rPr>
+              <w:t xml:space="preserve"> </w:t>
+            </w:r>
+            <w:r>
+              <w:rPr>
+                <w:rFonts w:eastAsia="Menlo" w:hint="cs"/>
+              </w:rPr>
+              <w:t>o</w:t>
+            </w:r>
+            <w:r>
+              <w:rPr>
+                <w:rFonts w:eastAsia="Menlo"/>
+              </w:rPr>
+              <w:t>f group table</w:t>
             </w:r>
           </w:p>
         </w:tc>
@@ -4063,7 +4321,7 @@
                 <w:sz w:val="18"/>
                 <w:szCs w:val="18"/>
               </w:rPr>
-              <w:t>amount</w:t>
+              <w:t>name</w:t>
             </w:r>
           </w:p>
         </w:tc>
@@ -4073,7 +4331,7 @@
           </w:tcPr>
           <w:p>
             <w:r>
-              <w:t>Decimal</w:t>
+              <w:t>Text</w:t>
             </w:r>
           </w:p>
         </w:tc>
@@ -4100,23 +4358,7 @@
                 <w:sz w:val="18"/>
                 <w:szCs w:val="18"/>
               </w:rPr>
-              <w:t>cat</w:t>
-            </w:r>
-            <w:r>
-              <w:rPr>
-                <w:rFonts w:ascii="Menlo" w:eastAsia="Menlo" w:hAnsi="Menlo" w:cs="Menlo"/>
-                <w:sz w:val="18"/>
-                <w:szCs w:val="18"/>
-              </w:rPr>
-              <w:t>e</w:t>
-            </w:r>
-            <w:r>
-              <w:rPr>
-                <w:rFonts w:ascii="Menlo" w:eastAsia="Menlo" w:hAnsi="Menlo" w:cs="Menlo"/>
-                <w:sz w:val="18"/>
-                <w:szCs w:val="18"/>
-              </w:rPr>
-              <w:t>gory</w:t>
+              <w:t>type</w:t>
             </w:r>
           </w:p>
         </w:tc>
@@ -4126,24 +4368,7 @@
           </w:tcPr>
           <w:p>
             <w:r>
-              <w:t>Varchar</w:t>
-            </w:r>
-            <w:r>
-              <w:t xml:space="preserve">, </w:t>
-            </w:r>
-            <w:r>
-              <w:t xml:space="preserve">type of </w:t>
-            </w:r>
-            <w:r>
-              <w:t xml:space="preserve">expense, </w:t>
-            </w:r>
-            <w:proofErr w:type="gramStart"/>
-            <w:r>
-              <w:t>e.g.</w:t>
-            </w:r>
-            <w:proofErr w:type="gramEnd"/>
-            <w:r>
-              <w:t xml:space="preserve"> “food", "transportation”</w:t>
+              <w:t>Text, “Income” or “Expense” only</w:t>
             </w:r>
           </w:p>
         </w:tc>
@@ -4163,7 +4388,7 @@
                 <w:sz w:val="18"/>
                 <w:szCs w:val="18"/>
               </w:rPr>
-              <w:t>data</w:t>
+              <w:t>emoji</w:t>
             </w:r>
           </w:p>
         </w:tc>
@@ -4173,7 +4398,412 @@
           </w:tcPr>
           <w:p>
             <w:r>
-              <w:t>Data</w:t>
+              <w:t>Text</w:t>
+            </w:r>
+          </w:p>
+        </w:tc>
+      </w:tr>
+      <w:tr>
+        <w:trPr>
+          <w:trHeight w:val="300"/>
+        </w:trPr>
+        <w:tc>
+          <w:tcPr>
+            <w:tcW w:w="1595" w:type="dxa"/>
+          </w:tcPr>
+          <w:p>
+            <w:pPr>
+              <w:rPr>
+                <w:rFonts w:ascii="Menlo" w:eastAsia="Menlo" w:hAnsi="Menlo" w:cs="Menlo"/>
+                <w:sz w:val="18"/>
+                <w:szCs w:val="18"/>
+              </w:rPr>
+            </w:pPr>
+            <w:r>
+              <w:rPr>
+                <w:rFonts w:ascii="Menlo" w:eastAsia="Menlo" w:hAnsi="Menlo" w:cs="Menlo" w:hint="eastAsia"/>
+                <w:sz w:val="18"/>
+                <w:szCs w:val="18"/>
+              </w:rPr>
+              <w:t>c</w:t>
+            </w:r>
+            <w:r>
+              <w:rPr>
+                <w:rFonts w:ascii="Menlo" w:eastAsia="Menlo" w:hAnsi="Menlo" w:cs="Menlo"/>
+                <w:sz w:val="18"/>
+                <w:szCs w:val="18"/>
+              </w:rPr>
+              <w:t>olor</w:t>
+            </w:r>
+          </w:p>
+        </w:tc>
+        <w:tc>
+          <w:tcPr>
+            <w:tcW w:w="7875" w:type="dxa"/>
+          </w:tcPr>
+          <w:p>
+            <w:r>
+              <w:rPr>
+                <w:rFonts w:hint="eastAsia"/>
+              </w:rPr>
+              <w:t>T</w:t>
+            </w:r>
+            <w:r>
+              <w:t>ext</w:t>
+            </w:r>
+          </w:p>
+        </w:tc>
+      </w:tr>
+    </w:tbl>
+    <w:p>
+      <w:pPr>
+        <w:spacing w:before="240"/>
+        <w:rPr>
+          <w:b/>
+          <w:bCs/>
+        </w:rPr>
+      </w:pPr>
+      <w:r>
+        <w:rPr>
+          <w:rStyle w:val="af4"/>
+        </w:rPr>
+        <w:t>Transaction</w:t>
+      </w:r>
+      <w:r>
+        <w:rPr>
+          <w:rStyle w:val="af4"/>
+        </w:rPr>
+        <w:t xml:space="preserve"> Table</w:t>
+      </w:r>
+    </w:p>
+    <w:tbl>
+      <w:tblPr>
+        <w:tblStyle w:val="af2"/>
+        <w:tblW w:w="9470" w:type="dxa"/>
+        <w:tblLayout w:type="fixed"/>
+        <w:tblLook w:val="06A0" w:firstRow="1" w:lastRow="0" w:firstColumn="1" w:lastColumn="0" w:noHBand="1" w:noVBand="1"/>
+      </w:tblPr>
+      <w:tblGrid>
+        <w:gridCol w:w="1595"/>
+        <w:gridCol w:w="7875"/>
+      </w:tblGrid>
+      <w:tr>
+        <w:trPr>
+          <w:trHeight w:val="300"/>
+        </w:trPr>
+        <w:tc>
+          <w:tcPr>
+            <w:tcW w:w="1595" w:type="dxa"/>
+          </w:tcPr>
+          <w:p>
+            <w:r>
+              <w:t>Name</w:t>
+            </w:r>
+          </w:p>
+        </w:tc>
+        <w:tc>
+          <w:tcPr>
+            <w:tcW w:w="7875" w:type="dxa"/>
+          </w:tcPr>
+          <w:p>
+            <w:r>
+              <w:t>Description</w:t>
+            </w:r>
+          </w:p>
+        </w:tc>
+      </w:tr>
+      <w:tr>
+        <w:trPr>
+          <w:trHeight w:val="300"/>
+        </w:trPr>
+        <w:tc>
+          <w:tcPr>
+            <w:tcW w:w="1595" w:type="dxa"/>
+          </w:tcPr>
+          <w:p>
+            <w:pPr>
+              <w:rPr>
+                <w:rFonts w:ascii="Menlo" w:eastAsia="Menlo" w:hAnsi="Menlo" w:cs="Menlo"/>
+                <w:sz w:val="18"/>
+                <w:szCs w:val="18"/>
+              </w:rPr>
+            </w:pPr>
+            <w:r>
+              <w:rPr>
+                <w:rFonts w:ascii="Menlo" w:eastAsia="Menlo" w:hAnsi="Menlo" w:cs="Menlo"/>
+                <w:sz w:val="18"/>
+                <w:szCs w:val="18"/>
+              </w:rPr>
+              <w:t>id</w:t>
+            </w:r>
+          </w:p>
+        </w:tc>
+        <w:tc>
+          <w:tcPr>
+            <w:tcW w:w="7875" w:type="dxa"/>
+          </w:tcPr>
+          <w:p>
+            <w:r>
+              <w:t>Integer, primary key</w:t>
+            </w:r>
+          </w:p>
+        </w:tc>
+      </w:tr>
+      <w:tr>
+        <w:trPr>
+          <w:trHeight w:val="300"/>
+        </w:trPr>
+        <w:tc>
+          <w:tcPr>
+            <w:tcW w:w="1595" w:type="dxa"/>
+          </w:tcPr>
+          <w:p>
+            <w:proofErr w:type="spellStart"/>
+            <w:r>
+              <w:rPr>
+                <w:rFonts w:ascii="Menlo" w:eastAsia="Menlo" w:hAnsi="Menlo" w:cs="Menlo"/>
+                <w:sz w:val="18"/>
+                <w:szCs w:val="18"/>
+              </w:rPr>
+              <w:t>account</w:t>
+            </w:r>
+            <w:r>
+              <w:rPr>
+                <w:rFonts w:ascii="Menlo" w:eastAsia="Menlo" w:hAnsi="Menlo" w:cs="Menlo"/>
+                <w:sz w:val="18"/>
+                <w:szCs w:val="18"/>
+              </w:rPr>
+              <w:t>_id</w:t>
+            </w:r>
+            <w:proofErr w:type="spellEnd"/>
+          </w:p>
+        </w:tc>
+        <w:tc>
+          <w:tcPr>
+            <w:tcW w:w="7875" w:type="dxa"/>
+          </w:tcPr>
+          <w:p>
+            <w:r>
+              <w:t>Integer</w:t>
+            </w:r>
+            <w:r>
+              <w:t xml:space="preserve">, reference for </w:t>
+            </w:r>
+            <w:r>
+              <w:rPr>
+                <w:rFonts w:ascii="Menlo" w:eastAsia="Menlo" w:hAnsi="Menlo" w:cs="Menlo"/>
+                <w:sz w:val="18"/>
+                <w:szCs w:val="18"/>
+              </w:rPr>
+              <w:t>id</w:t>
+            </w:r>
+            <w:r>
+              <w:rPr>
+                <w:rFonts w:ascii="Menlo" w:eastAsia="Menlo" w:hAnsi="Menlo" w:cs="Menlo"/>
+              </w:rPr>
+              <w:t xml:space="preserve"> </w:t>
+            </w:r>
+            <w:r>
+              <w:rPr>
+                <w:rFonts w:eastAsia="Menlo" w:hint="cs"/>
+              </w:rPr>
+              <w:t>o</w:t>
+            </w:r>
+            <w:r>
+              <w:rPr>
+                <w:rFonts w:eastAsia="Menlo"/>
+              </w:rPr>
+              <w:t xml:space="preserve">f </w:t>
+            </w:r>
+            <w:r>
+              <w:rPr>
+                <w:rFonts w:eastAsia="Menlo"/>
+              </w:rPr>
+              <w:t>account</w:t>
+            </w:r>
+            <w:r>
+              <w:rPr>
+                <w:rFonts w:eastAsia="Menlo"/>
+              </w:rPr>
+              <w:t xml:space="preserve"> table</w:t>
+            </w:r>
+          </w:p>
+        </w:tc>
+      </w:tr>
+      <w:tr>
+        <w:trPr>
+          <w:trHeight w:val="300"/>
+        </w:trPr>
+        <w:tc>
+          <w:tcPr>
+            <w:tcW w:w="1595" w:type="dxa"/>
+          </w:tcPr>
+          <w:p>
+            <w:proofErr w:type="spellStart"/>
+            <w:r>
+              <w:rPr>
+                <w:rFonts w:ascii="Menlo" w:eastAsia="Menlo" w:hAnsi="Menlo" w:cs="Menlo"/>
+                <w:sz w:val="18"/>
+                <w:szCs w:val="18"/>
+              </w:rPr>
+              <w:t>category_id</w:t>
+            </w:r>
+            <w:proofErr w:type="spellEnd"/>
+          </w:p>
+        </w:tc>
+        <w:tc>
+          <w:tcPr>
+            <w:tcW w:w="7875" w:type="dxa"/>
+          </w:tcPr>
+          <w:p>
+            <w:r>
+              <w:t>Integer</w:t>
+            </w:r>
+            <w:r>
+              <w:t xml:space="preserve">, reference for </w:t>
+            </w:r>
+            <w:r>
+              <w:rPr>
+                <w:rFonts w:ascii="Menlo" w:eastAsia="Menlo" w:hAnsi="Menlo" w:cs="Menlo"/>
+                <w:sz w:val="18"/>
+                <w:szCs w:val="18"/>
+              </w:rPr>
+              <w:t>id</w:t>
+            </w:r>
+            <w:r>
+              <w:rPr>
+                <w:rFonts w:ascii="Menlo" w:eastAsia="Menlo" w:hAnsi="Menlo" w:cs="Menlo"/>
+              </w:rPr>
+              <w:t xml:space="preserve"> </w:t>
+            </w:r>
+            <w:r>
+              <w:rPr>
+                <w:rFonts w:eastAsia="Menlo" w:hint="cs"/>
+              </w:rPr>
+              <w:t>o</w:t>
+            </w:r>
+            <w:r>
+              <w:rPr>
+                <w:rFonts w:eastAsia="Menlo"/>
+              </w:rPr>
+              <w:t xml:space="preserve">f </w:t>
+            </w:r>
+            <w:r>
+              <w:rPr>
+                <w:rFonts w:eastAsia="Menlo"/>
+              </w:rPr>
+              <w:t>category</w:t>
+            </w:r>
+            <w:r>
+              <w:rPr>
+                <w:rFonts w:eastAsia="Menlo"/>
+              </w:rPr>
+              <w:t xml:space="preserve"> table</w:t>
+            </w:r>
+          </w:p>
+        </w:tc>
+      </w:tr>
+      <w:tr>
+        <w:trPr>
+          <w:trHeight w:val="300"/>
+        </w:trPr>
+        <w:tc>
+          <w:tcPr>
+            <w:tcW w:w="1595" w:type="dxa"/>
+          </w:tcPr>
+          <w:p>
+            <w:pPr>
+              <w:rPr>
+                <w:rFonts w:ascii="Menlo" w:eastAsia="Menlo" w:hAnsi="Menlo" w:cs="Menlo"/>
+                <w:sz w:val="18"/>
+                <w:szCs w:val="18"/>
+              </w:rPr>
+            </w:pPr>
+            <w:r>
+              <w:rPr>
+                <w:rFonts w:ascii="Menlo" w:eastAsia="Menlo" w:hAnsi="Menlo" w:cs="Menlo"/>
+                <w:sz w:val="18"/>
+                <w:szCs w:val="18"/>
+              </w:rPr>
+              <w:lastRenderedPageBreak/>
+              <w:t>amount</w:t>
+            </w:r>
+          </w:p>
+        </w:tc>
+        <w:tc>
+          <w:tcPr>
+            <w:tcW w:w="7875" w:type="dxa"/>
+          </w:tcPr>
+          <w:p>
+            <w:r>
+              <w:t>Real</w:t>
+            </w:r>
+          </w:p>
+        </w:tc>
+      </w:tr>
+      <w:tr>
+        <w:trPr>
+          <w:trHeight w:val="300"/>
+        </w:trPr>
+        <w:tc>
+          <w:tcPr>
+            <w:tcW w:w="1595" w:type="dxa"/>
+          </w:tcPr>
+          <w:p>
+            <w:r>
+              <w:rPr>
+                <w:rFonts w:ascii="Menlo" w:eastAsia="Menlo" w:hAnsi="Menlo" w:cs="Menlo"/>
+                <w:sz w:val="18"/>
+                <w:szCs w:val="18"/>
+              </w:rPr>
+              <w:t>title</w:t>
+            </w:r>
+          </w:p>
+        </w:tc>
+        <w:tc>
+          <w:tcPr>
+            <w:tcW w:w="7875" w:type="dxa"/>
+          </w:tcPr>
+          <w:p>
+            <w:r>
+              <w:t>Text</w:t>
+            </w:r>
+          </w:p>
+        </w:tc>
+      </w:tr>
+      <w:tr>
+        <w:trPr>
+          <w:trHeight w:val="300"/>
+        </w:trPr>
+        <w:tc>
+          <w:tcPr>
+            <w:tcW w:w="1595" w:type="dxa"/>
+          </w:tcPr>
+          <w:p>
+            <w:pPr>
+              <w:rPr>
+                <w:rFonts w:ascii="Menlo" w:eastAsia="Menlo" w:hAnsi="Menlo" w:cs="Menlo"/>
+                <w:sz w:val="18"/>
+                <w:szCs w:val="18"/>
+              </w:rPr>
+            </w:pPr>
+            <w:r>
+              <w:rPr>
+                <w:rFonts w:ascii="Menlo" w:eastAsia="Menlo" w:hAnsi="Menlo" w:cs="Menlo"/>
+                <w:sz w:val="18"/>
+                <w:szCs w:val="18"/>
+              </w:rPr>
+              <w:t>timestamp</w:t>
+            </w:r>
+          </w:p>
+        </w:tc>
+        <w:tc>
+          <w:tcPr>
+            <w:tcW w:w="7875" w:type="dxa"/>
+          </w:tcPr>
+          <w:p>
+            <w:r>
+              <w:t>Integer</w:t>
             </w:r>
           </w:p>
         </w:tc>
@@ -4258,24 +4888,14 @@
                 <w:szCs w:val="18"/>
               </w:rPr>
             </w:pPr>
-            <w:proofErr w:type="spellStart"/>
             <w:r>
               <w:rPr>
                 <w:rFonts w:ascii="Menlo" w:eastAsia="Menlo" w:hAnsi="Menlo" w:cs="Menlo"/>
                 <w:sz w:val="18"/>
                 <w:szCs w:val="18"/>
               </w:rPr>
-              <w:t>budget</w:t>
-            </w:r>
-            <w:r>
-              <w:rPr>
-                <w:rFonts w:ascii="Menlo" w:eastAsia="Menlo" w:hAnsi="Menlo" w:cs="Menlo"/>
-                <w:sz w:val="18"/>
-                <w:szCs w:val="18"/>
-              </w:rPr>
-              <w:t>_id</w:t>
-            </w:r>
-            <w:proofErr w:type="spellEnd"/>
+              <w:t>id</w:t>
+            </w:r>
           </w:p>
         </w:tc>
         <w:tc>
@@ -4284,7 +4904,7 @@
           </w:tcPr>
           <w:p>
             <w:r>
-              <w:t>Integer, primary key</w:t>
+              <w:t>Integer</w:t>
             </w:r>
           </w:p>
         </w:tc>
@@ -4305,7 +4925,15 @@
                 <w:sz w:val="18"/>
                 <w:szCs w:val="18"/>
               </w:rPr>
-              <w:t>user_id</w:t>
+              <w:t>account</w:t>
+            </w:r>
+            <w:r>
+              <w:rPr>
+                <w:rFonts w:ascii="Menlo" w:eastAsia="Menlo" w:hAnsi="Menlo" w:cs="Menlo"/>
+                <w:sz w:val="18"/>
+                <w:szCs w:val="18"/>
+              </w:rPr>
+              <w:t>_id</w:t>
             </w:r>
             <w:proofErr w:type="spellEnd"/>
           </w:p>
@@ -4316,10 +4944,30 @@
           </w:tcPr>
           <w:p>
             <w:r>
-              <w:t xml:space="preserve">Integer, foreign key, refer to </w:t>
-            </w:r>
-            <w:r>
-              <w:t>another</w:t>
+              <w:t xml:space="preserve">Integer, </w:t>
+            </w:r>
+            <w:r>
+              <w:t>reference</w:t>
+            </w:r>
+            <w:r>
+              <w:t xml:space="preserve"> </w:t>
+            </w:r>
+            <w:r>
+              <w:t xml:space="preserve">for </w:t>
+            </w:r>
+            <w:r>
+              <w:rPr>
+                <w:rFonts w:ascii="Menlo" w:eastAsia="Menlo" w:hAnsi="Menlo" w:cs="Menlo"/>
+                <w:sz w:val="18"/>
+                <w:szCs w:val="18"/>
+              </w:rPr>
+              <w:t>id</w:t>
+            </w:r>
+            <w:r>
+              <w:t xml:space="preserve"> </w:t>
+            </w:r>
+            <w:r>
+              <w:t>of account</w:t>
             </w:r>
             <w:r>
               <w:t xml:space="preserve"> </w:t>
@@ -4412,7 +5060,10 @@
           </w:tcPr>
           <w:p>
             <w:r>
-              <w:t xml:space="preserve">Varchar, type of </w:t>
+              <w:t>Text</w:t>
+            </w:r>
+            <w:r>
+              <w:t xml:space="preserve">, type of </w:t>
             </w:r>
             <w:r>
               <w:t>budget</w:t>
@@ -4456,7 +5107,10 @@
           </w:tcPr>
           <w:p>
             <w:r>
-              <w:t xml:space="preserve">Varchar, </w:t>
+              <w:t>Text</w:t>
+            </w:r>
+            <w:r>
+              <w:t xml:space="preserve">, </w:t>
             </w:r>
             <w:proofErr w:type="gramStart"/>
             <w:r>
@@ -4529,7 +5183,7 @@
       <w:pPr>
         <w:pStyle w:val="1"/>
       </w:pPr>
-      <w:bookmarkStart w:id="12" w:name="_Toc192625634"/>
+      <w:bookmarkStart w:id="12" w:name="_Toc198036947"/>
       <w:r>
         <w:lastRenderedPageBreak/>
         <w:t>4. Interface Design</w:t>
@@ -4540,7 +5194,7 @@
       <w:pPr>
         <w:pStyle w:val="2"/>
       </w:pPr>
-      <w:bookmarkStart w:id="13" w:name="_Toc192625635"/>
+      <w:bookmarkStart w:id="13" w:name="_Toc198036948"/>
       <w:r>
         <w:t>4.1</w:t>
       </w:r>
@@ -4560,7 +5214,21 @@
         <w:t>Since this is a web application, HTTP/1.1 will be used as the primary communication protocol between the server component and the client component.</w:t>
       </w:r>
       <w:r>
-        <w:t xml:space="preserve"> For the </w:t>
+        <w:t xml:space="preserve"> </w:t>
+      </w:r>
+      <w:proofErr w:type="spellStart"/>
+      <w:r>
+        <w:t>Graph</w:t>
+      </w:r>
+      <w:r>
+        <w:t>QL</w:t>
+      </w:r>
+      <w:proofErr w:type="spellEnd"/>
+      <w:r>
+        <w:t xml:space="preserve"> is also used for efficient data exchange between the server and the client. </w:t>
+      </w:r>
+      <w:r>
+        <w:t xml:space="preserve">For the </w:t>
       </w:r>
       <w:r>
         <w:t xml:space="preserve">internal </w:t>
@@ -4591,57 +5259,10 @@
       </w:r>
     </w:p>
     <w:p>
-      <w:r>
-        <w:t xml:space="preserve">Additionally, </w:t>
-      </w:r>
-      <w:r>
-        <w:t>since OAuth</w:t>
-      </w:r>
-      <w:r>
-        <w:t xml:space="preserve"> 2.0</w:t>
-      </w:r>
-      <w:r>
-        <w:t xml:space="preserve"> is </w:t>
-      </w:r>
-      <w:r>
-        <w:t>designed</w:t>
-      </w:r>
-      <w:r>
-        <w:t xml:space="preserve"> specifically to work with HTTP</w:t>
-      </w:r>
-      <w:r>
-        <w:t>/1.1</w:t>
-      </w:r>
-      <w:r>
-        <w:t xml:space="preserve">, </w:t>
-      </w:r>
-      <w:r>
-        <w:t>communication</w:t>
-      </w:r>
-      <w:r>
-        <w:t xml:space="preserve"> between the external API</w:t>
-      </w:r>
-      <w:r>
-        <w:t xml:space="preserve"> (Google’s authentication server)</w:t>
-      </w:r>
-      <w:r>
-        <w:t xml:space="preserve"> and </w:t>
-      </w:r>
-      <w:r>
-        <w:t>our</w:t>
-      </w:r>
-      <w:r>
-        <w:t xml:space="preserve"> server component will also be </w:t>
-      </w:r>
-      <w:r>
-        <w:t>using the same protocol.</w:t>
-      </w:r>
-    </w:p>
-    <w:p>
       <w:pPr>
         <w:pStyle w:val="2"/>
       </w:pPr>
-      <w:bookmarkStart w:id="14" w:name="_Toc192625636"/>
+      <w:bookmarkStart w:id="14" w:name="_Toc198036949"/>
       <w:r>
         <w:t>4.2 Security</w:t>
       </w:r>
@@ -4736,7 +5357,7 @@
       <w:pPr>
         <w:pStyle w:val="2"/>
       </w:pPr>
-      <w:bookmarkStart w:id="15" w:name="_Toc192625637"/>
+      <w:bookmarkStart w:id="15" w:name="_Toc198036950"/>
       <w:r>
         <w:t xml:space="preserve">4.3 </w:t>
       </w:r>
@@ -4776,246 +5397,58 @@
         <w:t>.</w:t>
       </w:r>
       <w:r>
-        <w:t xml:space="preserve"> The API will follow the REST style to be more intuitive for developers.</w:t>
-      </w:r>
-      <w:r>
-        <w:t xml:space="preserve"> Below are the</w:t>
-      </w:r>
-      <w:r>
-        <w:t xml:space="preserve"> m</w:t>
-      </w:r>
-      <w:r>
-        <w:t>ajor</w:t>
-      </w:r>
-      <w:r>
-        <w:t xml:space="preserve"> API endpoints and their respective </w:t>
-      </w:r>
-      <w:r>
-        <w:t xml:space="preserve">input </w:t>
-      </w:r>
-      <w:r>
-        <w:t>(</w:t>
-      </w:r>
-      <w:r>
-        <w:t>parameters</w:t>
-      </w:r>
-      <w:r>
-        <w:t>)</w:t>
-      </w:r>
-      <w:r>
-        <w:t xml:space="preserve"> and </w:t>
-      </w:r>
-      <w:r>
-        <w:t>output</w:t>
-      </w:r>
-      <w:r>
-        <w:t xml:space="preserve"> (response)</w:t>
-      </w:r>
-      <w:r>
-        <w:t xml:space="preserve"> examples</w:t>
+        <w:t xml:space="preserve"> The API will </w:t>
+      </w:r>
+      <w:r>
+        <w:t xml:space="preserve">apply a </w:t>
+      </w:r>
+      <w:proofErr w:type="spellStart"/>
+      <w:r>
+        <w:t>GraphQL</w:t>
+      </w:r>
+      <w:proofErr w:type="spellEnd"/>
+      <w:r>
+        <w:t xml:space="preserve"> layer for maximum flexibility</w:t>
+      </w:r>
+      <w:r>
+        <w:t xml:space="preserve"> capable of complex</w:t>
+      </w:r>
+      <w:r>
+        <w:t xml:space="preserve"> (nested)</w:t>
+      </w:r>
+      <w:r>
+        <w:t xml:space="preserve"> </w:t>
+      </w:r>
+      <w:r>
+        <w:t>queries and mutations</w:t>
+      </w:r>
+      <w:r>
+        <w:t>, and</w:t>
+      </w:r>
+      <w:r>
+        <w:t xml:space="preserve"> </w:t>
+      </w:r>
+      <w:r>
+        <w:t>for faster iterations</w:t>
       </w:r>
       <w:r>
         <w:t>.</w:t>
       </w:r>
     </w:p>
     <w:p>
-      <w:pPr>
-        <w:pStyle w:val="af1"/>
-        <w:numPr>
-          <w:ilvl w:val="0"/>
-          <w:numId w:val="24"/>
-        </w:numPr>
-      </w:pPr>
-      <w:r>
-        <w:t>Expense Tracking</w:t>
-      </w:r>
-      <w:r>
-        <w:t>:</w:t>
-      </w:r>
-      <w:r>
-        <w:t xml:space="preserve"> </w:t>
-      </w:r>
-      <w:r>
-        <w:rPr>
-          <w:rStyle w:val="CodeChar"/>
-        </w:rPr>
-        <w:t>POST /expenses</w:t>
+      <w:r>
+        <w:br w:type="page"/>
       </w:r>
     </w:p>
     <w:p>
       <w:pPr>
-        <w:pStyle w:val="Code"/>
-        <w:numPr>
-          <w:ilvl w:val="1"/>
-          <w:numId w:val="24"/>
-        </w:numPr>
-      </w:pPr>
-      <w:proofErr w:type="gramStart"/>
-      <w:r>
-        <w:t>{ amount</w:t>
-      </w:r>
-      <w:proofErr w:type="gramEnd"/>
-      <w:r>
-        <w:t>: 50.0, category: "Groceries", date: "2023-10-05", currency: "JPY" }</w:t>
-      </w:r>
-    </w:p>
-    <w:p>
-      <w:pPr>
-        <w:pStyle w:val="Code"/>
-        <w:numPr>
-          <w:ilvl w:val="1"/>
-          <w:numId w:val="24"/>
-        </w:numPr>
-      </w:pPr>
-      <w:proofErr w:type="gramStart"/>
-      <w:r>
-        <w:t>{ status</w:t>
-      </w:r>
-      <w:proofErr w:type="gramEnd"/>
-      <w:r>
-        <w:t>: 201</w:t>
-      </w:r>
-      <w:r>
-        <w:t>, id: 123</w:t>
-      </w:r>
-      <w:r>
-        <w:t xml:space="preserve"> }</w:t>
-      </w:r>
-    </w:p>
-    <w:p>
-      <w:pPr>
-        <w:pStyle w:val="af1"/>
-        <w:numPr>
-          <w:ilvl w:val="0"/>
-          <w:numId w:val="22"/>
-        </w:numPr>
-      </w:pPr>
-      <w:r>
-        <w:t>Budget Goals</w:t>
-      </w:r>
-      <w:r>
-        <w:t xml:space="preserve">: </w:t>
-      </w:r>
-      <w:r>
-        <w:rPr>
-          <w:rStyle w:val="CodeChar"/>
-        </w:rPr>
-        <w:t>POST /budgets</w:t>
-      </w:r>
-    </w:p>
-    <w:p>
-      <w:pPr>
-        <w:pStyle w:val="Code"/>
-        <w:numPr>
-          <w:ilvl w:val="1"/>
-          <w:numId w:val="22"/>
-        </w:numPr>
-      </w:pPr>
-      <w:proofErr w:type="gramStart"/>
-      <w:r>
-        <w:t>{ category</w:t>
-      </w:r>
-      <w:proofErr w:type="gramEnd"/>
-      <w:r>
-        <w:t>: "Entertainment", limit: 200.0, timeframe: "monthly" }</w:t>
-      </w:r>
-    </w:p>
-    <w:p>
-      <w:pPr>
-        <w:pStyle w:val="Code"/>
-        <w:numPr>
-          <w:ilvl w:val="1"/>
-          <w:numId w:val="22"/>
-        </w:numPr>
-      </w:pPr>
-      <w:proofErr w:type="gramStart"/>
-      <w:r>
-        <w:t>{ status</w:t>
-      </w:r>
-      <w:proofErr w:type="gramEnd"/>
-      <w:r>
-        <w:t>: 201</w:t>
-      </w:r>
-      <w:r>
-        <w:t>, id: 123</w:t>
-      </w:r>
-      <w:r>
-        <w:t xml:space="preserve"> }</w:t>
-      </w:r>
-    </w:p>
-    <w:p>
-      <w:pPr>
-        <w:pStyle w:val="af1"/>
-        <w:numPr>
-          <w:ilvl w:val="0"/>
-          <w:numId w:val="22"/>
-        </w:numPr>
-      </w:pPr>
-      <w:r>
-        <w:t>Statistics Report</w:t>
-      </w:r>
-      <w:r>
-        <w:t xml:space="preserve">: </w:t>
-      </w:r>
-      <w:r>
-        <w:rPr>
-          <w:rStyle w:val="CodeChar"/>
-        </w:rPr>
-        <w:t>GET /report</w:t>
-      </w:r>
-      <w:r>
-        <w:rPr>
-          <w:rStyle w:val="CodeChar"/>
-        </w:rPr>
-        <w:t>ing</w:t>
-      </w:r>
-    </w:p>
-    <w:p>
-      <w:pPr>
-        <w:pStyle w:val="Code"/>
-        <w:numPr>
-          <w:ilvl w:val="1"/>
-          <w:numId w:val="22"/>
-        </w:numPr>
-      </w:pPr>
-      <w:proofErr w:type="gramStart"/>
-      <w:r>
-        <w:t>{ report</w:t>
-      </w:r>
-      <w:proofErr w:type="gramEnd"/>
-      <w:r>
-        <w:t>: "monthly", from: "2023-10-01", to: "2023-10-02" }</w:t>
-      </w:r>
-    </w:p>
-    <w:p>
-      <w:pPr>
-        <w:pStyle w:val="Code"/>
-        <w:numPr>
-          <w:ilvl w:val="1"/>
-          <w:numId w:val="22"/>
-        </w:numPr>
-        <w:rPr>
-          <w:rFonts w:hint="eastAsia"/>
-        </w:rPr>
-      </w:pPr>
-      <w:proofErr w:type="gramStart"/>
-      <w:r>
-        <w:t>{ categories</w:t>
-      </w:r>
-      <w:proofErr w:type="gramEnd"/>
-      <w:r>
-        <w:t>: ["Food", "Transport"], amounts: [300, 150] }</w:t>
-      </w:r>
-    </w:p>
-    <w:p>
-      <w:pPr>
         <w:pStyle w:val="1"/>
         <w:rPr>
           <w:sz w:val="22"/>
           <w:szCs w:val="22"/>
         </w:rPr>
       </w:pPr>
-      <w:bookmarkStart w:id="16" w:name="_Toc192625638"/>
+      <w:bookmarkStart w:id="16" w:name="_Toc198036951"/>
       <w:r>
         <w:lastRenderedPageBreak/>
         <w:t>5</w:t>
@@ -5038,12 +5471,18 @@
       <w:pPr>
         <w:pStyle w:val="2"/>
       </w:pPr>
-      <w:bookmarkStart w:id="17" w:name="_Toc192625639"/>
+      <w:bookmarkStart w:id="17" w:name="_Toc198036952"/>
       <w:r>
         <w:t>5</w:t>
       </w:r>
       <w:r>
-        <w:t>.1 Login System</w:t>
+        <w:t xml:space="preserve">.1 Login </w:t>
+      </w:r>
+      <w:r>
+        <w:t xml:space="preserve">and Logout </w:t>
+      </w:r>
+      <w:r>
+        <w:t>System</w:t>
       </w:r>
       <w:bookmarkEnd w:id="17"/>
     </w:p>
@@ -5056,10 +5495,10 @@
           <w:noProof/>
         </w:rPr>
         <w:drawing>
-          <wp:inline distT="0" distB="0" distL="0" distR="0" wp14:anchorId="6E0E1EAF" wp14:editId="7D685110">
-            <wp:extent cx="5241688" cy="2965250"/>
+          <wp:inline distT="0" distB="0" distL="0" distR="0" wp14:anchorId="014648A6" wp14:editId="16F1F60A">
+            <wp:extent cx="5943600" cy="2705100"/>
             <wp:effectExtent l="0" t="0" r="0" b="0"/>
-            <wp:docPr id="1473378852" name="Picture 1473378852"/>
+            <wp:docPr id="1" name="圖片 1" descr="一張含有 圖表, 文字, 行, 方案 的圖片&#10;&#10;自動產生的描述"/>
             <wp:cNvGraphicFramePr>
               <a:graphicFrameLocks xmlns:a="http://schemas.openxmlformats.org/drawingml/2006/main" noChangeAspect="1"/>
             </wp:cNvGraphicFramePr>
@@ -5067,7 +5506,7 @@
               <a:graphicData uri="http://schemas.openxmlformats.org/drawingml/2006/picture">
                 <pic:pic xmlns:pic="http://schemas.openxmlformats.org/drawingml/2006/picture">
                   <pic:nvPicPr>
-                    <pic:cNvPr id="0" name="Picture 1473378852"/>
+                    <pic:cNvPr id="1" name="圖片 1" descr="一張含有 圖表, 文字, 行, 方案 的圖片&#10;&#10;自動產生的描述"/>
                     <pic:cNvPicPr/>
                   </pic:nvPicPr>
                   <pic:blipFill>
@@ -5085,7 +5524,7 @@
                   <pic:spPr>
                     <a:xfrm>
                       <a:off x="0" y="0"/>
-                      <a:ext cx="5241688" cy="2965250"/>
+                      <a:ext cx="5943600" cy="2705100"/>
                     </a:xfrm>
                     <a:prstGeom prst="rect">
                       <a:avLst/>
@@ -5100,15 +5539,28 @@
     </w:p>
     <w:p>
       <w:r>
-        <w:t xml:space="preserve">Users can login with email or social media accounts (through </w:t>
-      </w:r>
-      <w:proofErr w:type="spellStart"/>
-      <w:r>
-        <w:t>Oauth</w:t>
-      </w:r>
-      <w:proofErr w:type="spellEnd"/>
-      <w:r>
-        <w:t xml:space="preserve"> 2.0). If </w:t>
+        <w:t xml:space="preserve">Users can login with </w:t>
+      </w:r>
+      <w:r>
+        <w:t xml:space="preserve">their </w:t>
+      </w:r>
+      <w:r>
+        <w:t>email</w:t>
+      </w:r>
+      <w:r>
+        <w:t xml:space="preserve"> and password</w:t>
+      </w:r>
+      <w:r>
+        <w:t xml:space="preserve"> and verify the input type</w:t>
+      </w:r>
+      <w:r>
+        <w:t xml:space="preserve">. </w:t>
+      </w:r>
+      <w:r>
+        <w:t xml:space="preserve">The system will make a POST request to the server(auth/login) </w:t>
+      </w:r>
+      <w:r>
+        <w:t xml:space="preserve">If </w:t>
       </w:r>
       <w:bookmarkStart w:id="18" w:name="_Int_QNcXM8Hz"/>
       <w:proofErr w:type="gramStart"/>
@@ -5118,40 +5570,68 @@
       <w:bookmarkEnd w:id="18"/>
       <w:proofErr w:type="gramEnd"/>
       <w:r>
-        <w:t xml:space="preserve"> login to their accounts successfully, the system will redirect them to the home page. Otherwise, the system will show a notification of the wrong username and password</w:t>
-      </w:r>
-      <w:r>
-        <w:t xml:space="preserve"> and return to login page</w:t>
+        <w:t xml:space="preserve"> login to their accounts successfully, the system will redirect them to the home page. Otherwise, the system will show a notification of </w:t>
+      </w:r>
+      <w:r>
+        <w:t>login fail</w:t>
+      </w:r>
+      <w:r>
+        <w:t>ure</w:t>
+      </w:r>
+      <w:r>
+        <w:t xml:space="preserve"> </w:t>
+      </w:r>
+      <w:r>
+        <w:t>and return to login page</w:t>
       </w:r>
       <w:r>
         <w:t>.</w:t>
+      </w:r>
+      <w:r>
+        <w:t xml:space="preserve"> If the users do not have an account, user can go to the registration page to create an account</w:t>
+      </w:r>
+    </w:p>
+    <w:p/>
+    <w:p>
+      <w:r>
+        <w:rPr>
+          <w:rFonts w:hint="eastAsia"/>
+        </w:rPr>
+        <w:t>W</w:t>
+      </w:r>
+      <w:r>
+        <w:t xml:space="preserve">hen the user requests to logout, the system will make a POST request to the server(auth/logout). The server will send an HTTP response to change the cookie for </w:t>
+      </w:r>
+      <w:r>
+        <w:t xml:space="preserve">logging </w:t>
+      </w:r>
+      <w:r>
+        <w:t xml:space="preserve">out the account on the client </w:t>
+      </w:r>
+      <w:r>
+        <w:t>side.</w:t>
       </w:r>
     </w:p>
     <w:p>
       <w:pPr>
-        <w:pStyle w:val="2"/>
-      </w:pPr>
+        <w:rPr>
+          <w:sz w:val="28"/>
+          <w:szCs w:val="28"/>
+        </w:rPr>
+      </w:pPr>
+      <w:r>
+        <w:br w:type="page"/>
+      </w:r>
     </w:p>
     <w:p>
       <w:pPr>
-        <w:rPr>
-          <w:sz w:val="28"/>
-          <w:szCs w:val="28"/>
-        </w:rPr>
-      </w:pPr>
-      <w:r>
-        <w:br w:type="page"/>
-      </w:r>
-    </w:p>
-    <w:p>
-      <w:pPr>
         <w:pStyle w:val="2"/>
         <w:rPr>
           <w:sz w:val="22"/>
           <w:szCs w:val="22"/>
         </w:rPr>
       </w:pPr>
-      <w:bookmarkStart w:id="19" w:name="_Toc192625640"/>
+      <w:bookmarkStart w:id="19" w:name="_Toc198036953"/>
       <w:r>
         <w:lastRenderedPageBreak/>
         <w:t>5</w:t>
@@ -5182,10 +5662,10 @@
           <w:noProof/>
         </w:rPr>
         <w:drawing>
-          <wp:inline distT="0" distB="0" distL="0" distR="0" wp14:anchorId="23E6C2D2" wp14:editId="0205DD71">
-            <wp:extent cx="5774267" cy="3423844"/>
-            <wp:effectExtent l="0" t="0" r="0" b="0"/>
-            <wp:docPr id="493795304" name="Picture 493795304"/>
+          <wp:inline distT="0" distB="0" distL="0" distR="0" wp14:anchorId="341C3AFD" wp14:editId="1C0F58A2">
+            <wp:extent cx="5943600" cy="2254250"/>
+            <wp:effectExtent l="0" t="0" r="0" b="6350"/>
+            <wp:docPr id="2" name="圖片 2" descr="一張含有 圖表, 文字, 方案, 行 的圖片&#10;&#10;自動產生的描述"/>
             <wp:cNvGraphicFramePr>
               <a:graphicFrameLocks xmlns:a="http://schemas.openxmlformats.org/drawingml/2006/main" noChangeAspect="1"/>
             </wp:cNvGraphicFramePr>
@@ -5193,11 +5673,11 @@
               <a:graphicData uri="http://schemas.openxmlformats.org/drawingml/2006/picture">
                 <pic:pic xmlns:pic="http://schemas.openxmlformats.org/drawingml/2006/picture">
                   <pic:nvPicPr>
-                    <pic:cNvPr id="0" name="Picture 493795304"/>
+                    <pic:cNvPr id="2" name="圖片 2" descr="一張含有 圖表, 文字, 方案, 行 的圖片&#10;&#10;自動產生的描述"/>
                     <pic:cNvPicPr/>
                   </pic:nvPicPr>
                   <pic:blipFill>
-                    <a:blip r:embed="rId10">
+                    <a:blip r:embed="rId10" cstate="print">
                       <a:extLst>
                         <a:ext uri="{28A0092B-C50C-407E-A947-70E740481C1C}">
                           <a14:useLocalDpi xmlns:a14="http://schemas.microsoft.com/office/drawing/2010/main" val="0"/>
@@ -5211,7 +5691,7 @@
                   <pic:spPr>
                     <a:xfrm>
                       <a:off x="0" y="0"/>
-                      <a:ext cx="5774267" cy="3423844"/>
+                      <a:ext cx="5943600" cy="2254250"/>
                     </a:xfrm>
                     <a:prstGeom prst="rect">
                       <a:avLst/>
@@ -5229,142 +5709,131 @@
         <w:t xml:space="preserve">The registration system </w:t>
       </w:r>
       <w:r>
-        <w:t xml:space="preserve">creates user accounts in two ways, </w:t>
-      </w:r>
-      <w:r>
-        <w:t>email registration and social media account registration.</w:t>
+        <w:t xml:space="preserve">creates user accounts </w:t>
+      </w:r>
+      <w:r>
+        <w:t>through</w:t>
+      </w:r>
+      <w:r>
+        <w:t xml:space="preserve"> </w:t>
+      </w:r>
+      <w:r>
+        <w:t>email registration</w:t>
+      </w:r>
+      <w:r>
+        <w:t>.</w:t>
       </w:r>
     </w:p>
     <w:p>
       <w:r>
-        <w:t xml:space="preserve">For email registration, users input their email, and the system will verify with the existing account database to ensure this email is not registered. Otherwise, the system will show a notification and require the user to input another email. After that, users </w:t>
+        <w:t>For email registration, users input their email,</w:t>
+      </w:r>
+      <w:r>
+        <w:t xml:space="preserve"> name, license, and password (The system requests users to input their password twice to ensure accuracy)</w:t>
+      </w:r>
+      <w:r>
+        <w:t>.</w:t>
+      </w:r>
+      <w:r>
+        <w:t xml:space="preserve"> </w:t>
+      </w:r>
+      <w:r>
+        <w:t xml:space="preserve">The frontend will ensure the input type. After verifying the info, </w:t>
+      </w:r>
+      <w:r>
+        <w:t>t</w:t>
+      </w:r>
+      <w:r>
+        <w:t xml:space="preserve">he </w:t>
+      </w:r>
+      <w:r>
+        <w:t>client side</w:t>
+      </w:r>
+      <w:r>
+        <w:t xml:space="preserve"> will </w:t>
+      </w:r>
+      <w:r>
+        <w:t xml:space="preserve">send the related info to the server. </w:t>
+      </w:r>
+      <w:r>
+        <w:t xml:space="preserve">The server will verify the info again, </w:t>
+      </w:r>
+      <w:r>
+        <w:t>create an account</w:t>
+      </w:r>
+      <w:r>
+        <w:t>,</w:t>
+      </w:r>
+      <w:r>
+        <w:t xml:space="preserve"> and store all user information in </w:t>
+      </w:r>
+      <w:r>
+        <w:t xml:space="preserve">the </w:t>
+      </w:r>
+      <w:r>
+        <w:t>account database.</w:t>
+      </w:r>
+      <w:r>
+        <w:t xml:space="preserve"> </w:t>
+      </w:r>
+      <w:r>
+        <w:t xml:space="preserve">The </w:t>
+      </w:r>
+      <w:proofErr w:type="spellStart"/>
+      <w:r>
+        <w:rPr>
+          <w:rFonts w:ascii="Menlo" w:eastAsia="Menlo" w:hAnsi="Menlo" w:cs="Menlo"/>
+          <w:sz w:val="18"/>
+          <w:szCs w:val="18"/>
+        </w:rPr>
+        <w:t>group_</w:t>
       </w:r>
       <w:proofErr w:type="gramStart"/>
       <w:r>
-        <w:t>have to</w:t>
+        <w:rPr>
+          <w:rFonts w:ascii="Menlo" w:eastAsia="Menlo" w:hAnsi="Menlo" w:cs="Menlo"/>
+          <w:sz w:val="18"/>
+          <w:szCs w:val="18"/>
+        </w:rPr>
+        <w:t>id</w:t>
+      </w:r>
+      <w:proofErr w:type="spellEnd"/>
+      <w:r>
+        <w:t xml:space="preserve">  will</w:t>
       </w:r>
       <w:proofErr w:type="gramEnd"/>
       <w:r>
-        <w:t xml:space="preserve"> input a password for their account. The </w:t>
-      </w:r>
-      <w:r>
-        <w:t>password checking system will verify its security (len</w:t>
-      </w:r>
-      <w:r>
-        <w:t xml:space="preserve">gth: 6 – 12, including at least one uppercase letter, </w:t>
-      </w:r>
-      <w:r>
-        <w:t>lowercase letter and special character) With valid email and password, the sy</w:t>
-      </w:r>
-      <w:r>
-        <w:t xml:space="preserve">stem will create an account </w:t>
-      </w:r>
-      <w:r>
-        <w:t>and store all user information in account database.</w:t>
+        <w:t xml:space="preserve"> be the same as the </w:t>
+      </w:r>
+      <w:r>
+        <w:rPr>
+          <w:rFonts w:ascii="Menlo" w:eastAsia="Menlo" w:hAnsi="Menlo" w:cs="Menlo"/>
+          <w:sz w:val="18"/>
+          <w:szCs w:val="18"/>
+        </w:rPr>
+        <w:t>id</w:t>
+      </w:r>
+      <w:r>
+        <w:t xml:space="preserve"> in the account table, assuming every account is an independent group. </w:t>
+      </w:r>
+      <w:r>
+        <w:t xml:space="preserve">If the account is created successfully, the client side will return to the login page. </w:t>
+      </w:r>
+      <w:r>
+        <w:t>Otherwise, the system will show a notification a</w:t>
+      </w:r>
+      <w:r>
+        <w:t xml:space="preserve">bout Register failed. </w:t>
+      </w:r>
+      <w:r>
+        <w:br w:type="page"/>
       </w:r>
     </w:p>
     <w:p>
-      <w:r>
-        <w:t xml:space="preserve">For </w:t>
-      </w:r>
-      <w:proofErr w:type="spellStart"/>
-      <w:r>
-        <w:t>Oauth</w:t>
-      </w:r>
-      <w:proofErr w:type="spellEnd"/>
-      <w:r>
-        <w:t xml:space="preserve"> </w:t>
-      </w:r>
-      <w:r>
-        <w:t>registration</w:t>
-      </w:r>
-      <w:r>
-        <w:t xml:space="preserve">, </w:t>
-      </w:r>
-      <w:r>
-        <w:t xml:space="preserve">the system </w:t>
-      </w:r>
-      <w:r>
-        <w:t>request</w:t>
-      </w:r>
-      <w:r>
-        <w:t>s</w:t>
-      </w:r>
-      <w:r>
-        <w:t xml:space="preserve"> </w:t>
-      </w:r>
-      <w:r>
-        <w:t xml:space="preserve">authorization for the Auth server. </w:t>
-      </w:r>
-      <w:r>
-        <w:t xml:space="preserve">After getting the </w:t>
-      </w:r>
-      <w:r>
-        <w:t>authorization</w:t>
-      </w:r>
-      <w:r>
-        <w:t xml:space="preserve"> </w:t>
-      </w:r>
-      <w:r>
-        <w:t xml:space="preserve">the system will request the access token. After that the system </w:t>
-      </w:r>
-      <w:r>
-        <w:t>stores</w:t>
-      </w:r>
-      <w:r>
-        <w:t xml:space="preserve"> all account information and the token into </w:t>
-      </w:r>
-      <w:r>
-        <w:t>the account</w:t>
-      </w:r>
-      <w:r>
-        <w:t xml:space="preserve"> databas</w:t>
-      </w:r>
-      <w:r>
-        <w:t xml:space="preserve">e. If the </w:t>
-      </w:r>
-      <w:r>
-        <w:t xml:space="preserve">request </w:t>
-      </w:r>
-      <w:r>
-        <w:t>fails</w:t>
-      </w:r>
-      <w:r>
-        <w:t xml:space="preserve">, the system will send a notification for the user for unsuccessful registration and return to </w:t>
-      </w:r>
-      <w:r>
-        <w:t xml:space="preserve">login page. The users </w:t>
-      </w:r>
-      <w:proofErr w:type="gramStart"/>
-      <w:r>
-        <w:t>have to</w:t>
-      </w:r>
-      <w:proofErr w:type="gramEnd"/>
-      <w:r>
-        <w:t xml:space="preserve"> register again.</w:t>
-      </w:r>
-    </w:p>
-    <w:p>
       <w:pPr>
         <w:pStyle w:val="2"/>
       </w:pPr>
-    </w:p>
-    <w:p>
-      <w:pPr>
-        <w:rPr>
-          <w:sz w:val="28"/>
-          <w:szCs w:val="28"/>
-        </w:rPr>
-      </w:pPr>
-      <w:r>
-        <w:br w:type="page"/>
-      </w:r>
-    </w:p>
-    <w:p>
-      <w:pPr>
-        <w:pStyle w:val="2"/>
-      </w:pPr>
-      <w:bookmarkStart w:id="20" w:name="_Toc192625641"/>
+      <w:bookmarkStart w:id="20" w:name="_Toc198036954"/>
       <w:r>
         <w:lastRenderedPageBreak/>
         <w:t>5</w:t>
@@ -5445,15 +5914,16 @@
         <w:t>he expense tracking system</w:t>
       </w:r>
       <w:r>
-        <w:t xml:space="preserve"> is to add, edit, </w:t>
-      </w:r>
-      <w:proofErr w:type="gramStart"/>
-      <w:r>
-        <w:t>delete</w:t>
-      </w:r>
-      <w:proofErr w:type="gramEnd"/>
-      <w:r>
-        <w:t xml:space="preserve"> and list the expense</w:t>
+        <w:t xml:space="preserve"> is to add, edit, delete</w:t>
+      </w:r>
+      <w:r>
+        <w:t>,</w:t>
+      </w:r>
+      <w:r>
+        <w:t xml:space="preserve"> and list </w:t>
+      </w:r>
+      <w:r>
+        <w:t>expenses</w:t>
       </w:r>
       <w:r>
         <w:t>. For de</w:t>
@@ -5470,26 +5940,25 @@
       <w:r>
         <w:t xml:space="preserve">, the system will fetch the record with </w:t>
       </w:r>
-      <w:proofErr w:type="spellStart"/>
       <w:r>
         <w:rPr>
           <w:rFonts w:ascii="Menlo" w:eastAsia="Menlo" w:hAnsi="Menlo" w:cs="Menlo"/>
           <w:sz w:val="18"/>
           <w:szCs w:val="18"/>
         </w:rPr>
-        <w:t>expense_id</w:t>
-      </w:r>
-      <w:proofErr w:type="spellEnd"/>
-      <w:r>
-        <w:rPr>
-          <w:rFonts w:ascii="Menlo" w:eastAsia="Menlo" w:hAnsi="Menlo" w:cs="Menlo"/>
-          <w:sz w:val="18"/>
-          <w:szCs w:val="18"/>
-        </w:rPr>
+        <w:t xml:space="preserve">id </w:t>
+      </w:r>
+      <w:r>
+        <w:t>of the transaction</w:t>
+      </w:r>
+      <w:r>
         <w:t xml:space="preserve"> </w:t>
       </w:r>
       <w:r>
-        <w:t>and remove it from the expense record database</w:t>
+        <w:t>table a</w:t>
+      </w:r>
+      <w:r>
+        <w:t>nd remove it from the database</w:t>
       </w:r>
       <w:r>
         <w:t>. For editing data, the</w:t>
@@ -5498,10 +5967,22 @@
         <w:t xml:space="preserve"> system fetches the </w:t>
       </w:r>
       <w:r>
-        <w:t xml:space="preserve">record and requires the user to input </w:t>
-      </w:r>
-      <w:r>
-        <w:t xml:space="preserve">the data. The input checking system will validate the data. </w:t>
+        <w:t xml:space="preserve">record and requires the user to </w:t>
+      </w:r>
+      <w:r>
+        <w:t>change</w:t>
+      </w:r>
+      <w:r>
+        <w:t xml:space="preserve"> </w:t>
+      </w:r>
+      <w:r>
+        <w:t xml:space="preserve">the </w:t>
+      </w:r>
+      <w:r>
+        <w:t>record data</w:t>
+      </w:r>
+      <w:r>
+        <w:t xml:space="preserve">. The input checking system will validate the data. </w:t>
       </w:r>
       <w:r>
         <w:t xml:space="preserve">After validation, </w:t>
@@ -5577,11 +6058,6 @@
       </w:r>
     </w:p>
     <w:p>
-      <w:pPr>
-        <w:rPr>
-          <w:rFonts w:hint="eastAsia"/>
-        </w:rPr>
-      </w:pPr>
       <w:r>
         <w:t>User</w:t>
       </w:r>
@@ -5595,7 +6071,18 @@
         <w:t>a specific</w:t>
       </w:r>
       <w:r>
-        <w:t xml:space="preserve"> period or category of the expense data. The system </w:t>
+        <w:t xml:space="preserve"> </w:t>
+      </w:r>
+      <w:proofErr w:type="gramStart"/>
+      <w:r>
+        <w:t xml:space="preserve">time </w:t>
+      </w:r>
+      <w:r>
+        <w:t>period</w:t>
+      </w:r>
+      <w:proofErr w:type="gramEnd"/>
+      <w:r>
+        <w:t xml:space="preserve"> or category of the expense data. The system </w:t>
       </w:r>
       <w:r>
         <w:t xml:space="preserve">will </w:t>
@@ -5607,7 +6094,7 @@
         <w:t xml:space="preserve">expense records from the database. </w:t>
       </w:r>
       <w:r>
-        <w:t xml:space="preserve">After that, it will send these filtered data to </w:t>
+        <w:t xml:space="preserve">After that, it will send the filtered data to </w:t>
       </w:r>
       <w:r>
         <w:t>the client</w:t>
@@ -5637,7 +6124,7 @@
       <w:pPr>
         <w:pStyle w:val="2"/>
       </w:pPr>
-      <w:bookmarkStart w:id="21" w:name="_Toc192625642"/>
+      <w:bookmarkStart w:id="21" w:name="_Toc198036955"/>
       <w:r>
         <w:lastRenderedPageBreak/>
         <w:t>5</w:t>
@@ -5865,7 +6352,7 @@
       <w:pPr>
         <w:pStyle w:val="2"/>
       </w:pPr>
-      <w:bookmarkStart w:id="22" w:name="_Toc192625643"/>
+      <w:bookmarkStart w:id="22" w:name="_Toc198036956"/>
       <w:r>
         <w:t>5</w:t>
       </w:r>
@@ -5954,62 +6441,212 @@
         <w:t>expense records and budget limits from the database</w:t>
       </w:r>
       <w:r>
-        <w:t>. After that, the system will convert these data into a report.</w:t>
+        <w:t>. After that, the system will convert th</w:t>
+      </w:r>
+      <w:r>
+        <w:t>is</w:t>
+      </w:r>
+      <w:r>
+        <w:t xml:space="preserve"> data into a report.</w:t>
       </w:r>
     </w:p>
     <w:p/>
     <w:p>
       <w:pPr>
-        <w:rPr>
-          <w:b/>
-          <w:bCs/>
-          <w:color w:val="000000" w:themeColor="text1"/>
-          <w:sz w:val="36"/>
-          <w:szCs w:val="36"/>
-        </w:rPr>
-      </w:pPr>
-      <w:r>
-        <w:br w:type="page"/>
-      </w:r>
+        <w:pStyle w:val="2"/>
+      </w:pPr>
     </w:p>
     <w:p>
       <w:pPr>
-        <w:pStyle w:val="1"/>
-      </w:pPr>
-      <w:bookmarkStart w:id="23" w:name="_Toc192625644"/>
+        <w:pStyle w:val="2"/>
+      </w:pPr>
+    </w:p>
+    <w:p>
+      <w:pPr>
+        <w:pStyle w:val="2"/>
+      </w:pPr>
+      <w:bookmarkStart w:id="23" w:name="_Toc198036957"/>
       <w:r>
         <w:lastRenderedPageBreak/>
-        <w:t>6</w:t>
-      </w:r>
-      <w:r>
-        <w:t xml:space="preserve">. User </w:t>
-      </w:r>
-      <w:r>
-        <w:t>I</w:t>
-      </w:r>
-      <w:r>
-        <w:t xml:space="preserve">nterface </w:t>
-      </w:r>
-      <w:r>
-        <w:t>De</w:t>
-      </w:r>
-      <w:r>
-        <w:t>sign</w:t>
+        <w:t xml:space="preserve">5.6 </w:t>
+      </w:r>
+      <w:r>
+        <w:t>Group Expense Sharing</w:t>
       </w:r>
       <w:bookmarkEnd w:id="23"/>
     </w:p>
     <w:p>
       <w:pPr>
+        <w:rPr>
+          <w:color w:val="000000" w:themeColor="text1"/>
+        </w:rPr>
+      </w:pPr>
+      <w:r>
+        <w:rPr>
+          <w:color w:val="000000" w:themeColor="text1"/>
+        </w:rPr>
+        <w:t>E</w:t>
+      </w:r>
+      <w:r>
+        <w:rPr>
+          <w:color w:val="000000" w:themeColor="text1"/>
+        </w:rPr>
+        <w:t xml:space="preserve">ach user is automatically associated with a unique group upon account creation. This group is identified by </w:t>
+      </w:r>
+      <w:proofErr w:type="spellStart"/>
+      <w:r>
+        <w:rPr>
+          <w:color w:val="000000" w:themeColor="text1"/>
+        </w:rPr>
+        <w:t>group_id</w:t>
+      </w:r>
+      <w:proofErr w:type="spellEnd"/>
+      <w:r>
+        <w:rPr>
+          <w:color w:val="000000" w:themeColor="text1"/>
+        </w:rPr>
+        <w:t xml:space="preserve">, which is stored in the </w:t>
+      </w:r>
+      <w:r>
+        <w:rPr>
+          <w:color w:val="000000" w:themeColor="text1"/>
+        </w:rPr>
+        <w:t xml:space="preserve">account table. By default, the user id is the same as the id of the account table, representing </w:t>
+      </w:r>
+      <w:r>
+        <w:rPr>
+          <w:color w:val="000000" w:themeColor="text1"/>
+        </w:rPr>
+        <w:t xml:space="preserve">that </w:t>
+      </w:r>
+      <w:r>
+        <w:rPr>
+          <w:color w:val="000000" w:themeColor="text1"/>
+        </w:rPr>
+        <w:t xml:space="preserve">the user is the admin of that group. </w:t>
+      </w:r>
+      <w:r>
+        <w:rPr>
+          <w:color w:val="000000" w:themeColor="text1"/>
+        </w:rPr>
+        <w:t xml:space="preserve">Accounts with the same group id represent they are in the same group. </w:t>
+      </w:r>
+      <w:r>
+        <w:rPr>
+          <w:color w:val="000000" w:themeColor="text1"/>
+        </w:rPr>
+        <w:t>When user</w:t>
+      </w:r>
+      <w:r>
+        <w:rPr>
+          <w:color w:val="000000" w:themeColor="text1"/>
+        </w:rPr>
+        <w:t>s</w:t>
+      </w:r>
+      <w:r>
+        <w:rPr>
+          <w:color w:val="000000" w:themeColor="text1"/>
+        </w:rPr>
+        <w:t xml:space="preserve"> join a new group, the system updates their </w:t>
+      </w:r>
+      <w:proofErr w:type="spellStart"/>
+      <w:r>
+        <w:rPr>
+          <w:color w:val="000000" w:themeColor="text1"/>
+        </w:rPr>
+        <w:t>group_id</w:t>
+      </w:r>
+      <w:proofErr w:type="spellEnd"/>
+      <w:r>
+        <w:rPr>
+          <w:color w:val="000000" w:themeColor="text1"/>
+        </w:rPr>
+        <w:t xml:space="preserve"> to match the </w:t>
+      </w:r>
+      <w:proofErr w:type="spellStart"/>
+      <w:r>
+        <w:rPr>
+          <w:color w:val="000000" w:themeColor="text1"/>
+        </w:rPr>
+        <w:t>group_id</w:t>
+      </w:r>
+      <w:proofErr w:type="spellEnd"/>
+      <w:r>
+        <w:rPr>
+          <w:color w:val="000000" w:themeColor="text1"/>
+        </w:rPr>
+        <w:t xml:space="preserve"> of the group's admin.</w:t>
+      </w:r>
+      <w:r>
+        <w:rPr>
+          <w:color w:val="000000" w:themeColor="text1"/>
+        </w:rPr>
+        <w:t xml:space="preserve"> The system </w:t>
+      </w:r>
+      <w:r>
+        <w:rPr>
+          <w:color w:val="000000" w:themeColor="text1"/>
+        </w:rPr>
+        <w:t>will fetch the expense record from the transaction table and the categories table based on the group id and send it to the client side.  The account within the same group can view the records of each group member.</w:t>
+      </w:r>
+    </w:p>
+    <w:p>
+      <w:pPr>
+        <w:rPr>
+          <w:color w:val="000000" w:themeColor="text1"/>
+        </w:rPr>
+      </w:pPr>
+      <w:r>
+        <w:rPr>
+          <w:color w:val="000000" w:themeColor="text1"/>
+        </w:rPr>
+        <w:br w:type="page"/>
+      </w:r>
+    </w:p>
+    <w:p>
+      <w:pPr>
+        <w:rPr>
+          <w:color w:val="000000" w:themeColor="text1"/>
+        </w:rPr>
+      </w:pPr>
+    </w:p>
+    <w:p>
+      <w:pPr>
+        <w:pStyle w:val="1"/>
+      </w:pPr>
+      <w:bookmarkStart w:id="24" w:name="_Toc198036958"/>
+      <w:r>
+        <w:t>6</w:t>
+      </w:r>
+      <w:r>
+        <w:t xml:space="preserve">. User </w:t>
+      </w:r>
+      <w:r>
+        <w:t>I</w:t>
+      </w:r>
+      <w:r>
+        <w:t xml:space="preserve">nterface </w:t>
+      </w:r>
+      <w:r>
+        <w:t>De</w:t>
+      </w:r>
+      <w:r>
+        <w:t>sign</w:t>
+      </w:r>
+      <w:bookmarkEnd w:id="24"/>
+    </w:p>
+    <w:p>
+      <w:pPr>
         <w:pStyle w:val="2"/>
       </w:pPr>
-      <w:bookmarkStart w:id="24" w:name="_Toc192625645"/>
+      <w:bookmarkStart w:id="25" w:name="_Toc198036959"/>
       <w:r>
         <w:t>6</w:t>
       </w:r>
       <w:r>
         <w:t>.1 Header and Navigation Bar</w:t>
       </w:r>
-      <w:bookmarkEnd w:id="24"/>
+      <w:bookmarkEnd w:id="25"/>
     </w:p>
     <w:p>
       <w:pPr>
@@ -6158,14 +6795,14 @@
       <w:pPr>
         <w:pStyle w:val="2"/>
       </w:pPr>
-      <w:bookmarkStart w:id="25" w:name="_Toc192625646"/>
+      <w:bookmarkStart w:id="26" w:name="_Toc198036960"/>
       <w:r>
         <w:t>6</w:t>
       </w:r>
       <w:r>
         <w:t>.2 Dashboard</w:t>
       </w:r>
-      <w:bookmarkEnd w:id="25"/>
+      <w:bookmarkEnd w:id="26"/>
     </w:p>
     <w:p>
       <w:pPr>
@@ -6253,7 +6890,11 @@
         <w:t>C</w:t>
       </w:r>
       <w:r>
-        <w:t xml:space="preserve">ards show total spending, remaining budgets, and savings. Certain charts or </w:t>
+        <w:t xml:space="preserve">ards show total spending, remaining </w:t>
+      </w:r>
+      <w:r>
+        <w:lastRenderedPageBreak/>
+        <w:t xml:space="preserve">budgets, and savings. Certain charts or </w:t>
       </w:r>
       <w:r>
         <w:t>graphs</w:t>
@@ -6277,11 +6918,7 @@
         <w:t xml:space="preserve"> could visualize the data.</w:t>
       </w:r>
       <w:r>
-        <w:t xml:space="preserve"> </w:t>
-      </w:r>
-      <w:r>
-        <w:lastRenderedPageBreak/>
-        <w:t xml:space="preserve">Multiple </w:t>
+        <w:t xml:space="preserve"> Multiple </w:t>
       </w:r>
       <w:r>
         <w:t>P</w:t>
@@ -6354,14 +6991,14 @@
       <w:pPr>
         <w:pStyle w:val="2"/>
       </w:pPr>
-      <w:bookmarkStart w:id="26" w:name="_Toc192625647"/>
+      <w:bookmarkStart w:id="27" w:name="_Toc198036961"/>
       <w:r>
         <w:t>6</w:t>
       </w:r>
       <w:r>
         <w:t>.3 Expenses, Budgets, Reports, and Settings</w:t>
       </w:r>
-      <w:bookmarkEnd w:id="26"/>
+      <w:bookmarkEnd w:id="27"/>
     </w:p>
     <w:p>
       <w:pPr>
@@ -10836,7 +11473,7 @@
   <w:style w:type="paragraph" w:default="1" w:styleId="a">
     <w:name w:val="Normal"/>
     <w:qFormat/>
-    <w:rsid w:val="459D2B62"/>
+    <w:rsid w:val="00B73E56"/>
     <w:rPr>
       <w:rFonts w:ascii="Times New Roman" w:eastAsia="Times New Roman" w:hAnsi="Times New Roman" w:cs="Times New Roman"/>
       <w:sz w:val="22"/>

</xml_diff>